<commit_message>
added the PRISMA flowchart, started the synthesis part
</commit_message>
<xml_diff>
--- a/PRISMA/PRISMA_Flow_Diagram.docx
+++ b/PRISMA/PRISMA_Flow_Diagram.docx
@@ -643,15 +643,14 @@
                               </w:rPr>
                               <w:t xml:space="preserve"> </w:t>
                             </w:r>
-                            <w:proofErr w:type="gramStart"/>
-                            <w:r>
-                              <w:rPr>
-                                <w:rFonts w:ascii="Arial" w:hAnsi="Arial" w:cs="Arial"/>
-                                <w:color w:val="000000" w:themeColor="text1"/>
-                                <w:sz w:val="18"/>
-                                <w:szCs w:val="20"/>
-                              </w:rPr>
-                              <w:t xml:space="preserve">84 </w:t>
+                            <w:r>
+                              <w:rPr>
+                                <w:rFonts w:ascii="Arial" w:hAnsi="Arial" w:cs="Arial"/>
+                                <w:color w:val="000000" w:themeColor="text1"/>
+                                <w:sz w:val="18"/>
+                                <w:szCs w:val="20"/>
+                              </w:rPr>
+                              <w:t>57</w:t>
                             </w:r>
                             <w:r>
                               <w:rPr>
@@ -662,7 +661,6 @@
                               </w:rPr>
                               <w:t>)</w:t>
                             </w:r>
-                            <w:proofErr w:type="gramEnd"/>
                           </w:p>
                           <w:p>
                             <w:pPr>
@@ -712,15 +710,14 @@
                               </w:rPr>
                               <w:t xml:space="preserve"> </w:t>
                             </w:r>
-                            <w:proofErr w:type="gramStart"/>
-                            <w:r>
-                              <w:rPr>
-                                <w:rFonts w:ascii="Arial" w:hAnsi="Arial" w:cs="Arial"/>
-                                <w:color w:val="000000" w:themeColor="text1"/>
-                                <w:sz w:val="18"/>
-                                <w:szCs w:val="20"/>
-                              </w:rPr>
-                              <w:t xml:space="preserve">84 </w:t>
+                            <w:r>
+                              <w:rPr>
+                                <w:rFonts w:ascii="Arial" w:hAnsi="Arial" w:cs="Arial"/>
+                                <w:color w:val="000000" w:themeColor="text1"/>
+                                <w:sz w:val="18"/>
+                                <w:szCs w:val="20"/>
+                              </w:rPr>
+                              <w:t>57</w:t>
                             </w:r>
                             <w:r>
                               <w:rPr>
@@ -731,7 +728,6 @@
                               </w:rPr>
                               <w:t>)</w:t>
                             </w:r>
-                            <w:proofErr w:type="gramEnd"/>
                           </w:p>
                         </w:txbxContent>
                       </wps:txbx>
@@ -795,15 +791,14 @@
                         </w:rPr>
                         <w:t xml:space="preserve"> </w:t>
                       </w:r>
-                      <w:proofErr w:type="gramStart"/>
-                      <w:r>
-                        <w:rPr>
-                          <w:rFonts w:ascii="Arial" w:hAnsi="Arial" w:cs="Arial"/>
-                          <w:color w:val="000000" w:themeColor="text1"/>
-                          <w:sz w:val="18"/>
-                          <w:szCs w:val="20"/>
-                        </w:rPr>
-                        <w:t xml:space="preserve">84 </w:t>
+                      <w:r>
+                        <w:rPr>
+                          <w:rFonts w:ascii="Arial" w:hAnsi="Arial" w:cs="Arial"/>
+                          <w:color w:val="000000" w:themeColor="text1"/>
+                          <w:sz w:val="18"/>
+                          <w:szCs w:val="20"/>
+                        </w:rPr>
+                        <w:t>57</w:t>
                       </w:r>
                       <w:r>
                         <w:rPr>
@@ -814,7 +809,6 @@
                         </w:rPr>
                         <w:t>)</w:t>
                       </w:r>
-                      <w:proofErr w:type="gramEnd"/>
                     </w:p>
                     <w:p>
                       <w:pPr>
@@ -864,15 +858,14 @@
                         </w:rPr>
                         <w:t xml:space="preserve"> </w:t>
                       </w:r>
-                      <w:proofErr w:type="gramStart"/>
-                      <w:r>
-                        <w:rPr>
-                          <w:rFonts w:ascii="Arial" w:hAnsi="Arial" w:cs="Arial"/>
-                          <w:color w:val="000000" w:themeColor="text1"/>
-                          <w:sz w:val="18"/>
-                          <w:szCs w:val="20"/>
-                        </w:rPr>
-                        <w:t xml:space="preserve">84 </w:t>
+                      <w:r>
+                        <w:rPr>
+                          <w:rFonts w:ascii="Arial" w:hAnsi="Arial" w:cs="Arial"/>
+                          <w:color w:val="000000" w:themeColor="text1"/>
+                          <w:sz w:val="18"/>
+                          <w:szCs w:val="20"/>
+                        </w:rPr>
+                        <w:t>57</w:t>
                       </w:r>
                       <w:r>
                         <w:rPr>
@@ -883,7 +876,6 @@
                         </w:rPr>
                         <w:t>)</w:t>
                       </w:r>
-                      <w:proofErr w:type="gramEnd"/>
                     </w:p>
                   </w:txbxContent>
                 </v:textbox>
@@ -1555,26 +1547,15 @@
                               </w:rPr>
                               <w:t xml:space="preserve">Duplicate records </w:t>
                             </w:r>
-                            <w:proofErr w:type="gramStart"/>
-                            <w:r>
-                              <w:rPr>
-                                <w:rFonts w:ascii="Arial" w:hAnsi="Arial" w:cs="Arial"/>
-                                <w:color w:val="000000" w:themeColor="text1"/>
-                                <w:sz w:val="18"/>
-                                <w:szCs w:val="20"/>
-                              </w:rPr>
-                              <w:t xml:space="preserve">removed  </w:t>
-                            </w:r>
-                            <w:r>
-                              <w:rPr>
-                                <w:rFonts w:ascii="Arial" w:hAnsi="Arial" w:cs="Arial"/>
-                                <w:color w:val="000000" w:themeColor="text1"/>
-                                <w:sz w:val="18"/>
-                                <w:szCs w:val="20"/>
-                              </w:rPr>
-                              <w:t>(</w:t>
-                            </w:r>
-                            <w:proofErr w:type="gramEnd"/>
+                            <w:r>
+                              <w:rPr>
+                                <w:rFonts w:ascii="Arial" w:hAnsi="Arial" w:cs="Arial"/>
+                                <w:color w:val="000000" w:themeColor="text1"/>
+                                <w:sz w:val="18"/>
+                                <w:szCs w:val="20"/>
+                              </w:rPr>
+                              <w:t>removed (</w:t>
+                            </w:r>
                             <w:r>
                               <w:rPr>
                                 <w:rFonts w:ascii="Arial" w:hAnsi="Arial" w:cs="Arial"/>
@@ -1648,16 +1629,7 @@
                                 <w:sz w:val="18"/>
                                 <w:szCs w:val="20"/>
                               </w:rPr>
-                              <w:t xml:space="preserve"> </w:t>
-                            </w:r>
-                            <w:r>
-                              <w:rPr>
-                                <w:rFonts w:ascii="Arial" w:hAnsi="Arial" w:cs="Arial"/>
-                                <w:color w:val="000000" w:themeColor="text1"/>
-                                <w:sz w:val="18"/>
-                                <w:szCs w:val="20"/>
-                              </w:rPr>
-                              <w:t>0</w:t>
+                              <w:t>20</w:t>
                             </w:r>
                             <w:r>
                               <w:rPr>
@@ -1838,26 +1810,15 @@
                         </w:rPr>
                         <w:t xml:space="preserve">Duplicate records </w:t>
                       </w:r>
-                      <w:proofErr w:type="gramStart"/>
-                      <w:r>
-                        <w:rPr>
-                          <w:rFonts w:ascii="Arial" w:hAnsi="Arial" w:cs="Arial"/>
-                          <w:color w:val="000000" w:themeColor="text1"/>
-                          <w:sz w:val="18"/>
-                          <w:szCs w:val="20"/>
-                        </w:rPr>
-                        <w:t xml:space="preserve">removed  </w:t>
-                      </w:r>
-                      <w:r>
-                        <w:rPr>
-                          <w:rFonts w:ascii="Arial" w:hAnsi="Arial" w:cs="Arial"/>
-                          <w:color w:val="000000" w:themeColor="text1"/>
-                          <w:sz w:val="18"/>
-                          <w:szCs w:val="20"/>
-                        </w:rPr>
-                        <w:t>(</w:t>
-                      </w:r>
-                      <w:proofErr w:type="gramEnd"/>
+                      <w:r>
+                        <w:rPr>
+                          <w:rFonts w:ascii="Arial" w:hAnsi="Arial" w:cs="Arial"/>
+                          <w:color w:val="000000" w:themeColor="text1"/>
+                          <w:sz w:val="18"/>
+                          <w:szCs w:val="20"/>
+                        </w:rPr>
+                        <w:t>removed (</w:t>
+                      </w:r>
                       <w:r>
                         <w:rPr>
                           <w:rFonts w:ascii="Arial" w:hAnsi="Arial" w:cs="Arial"/>
@@ -1931,16 +1892,7 @@
                           <w:sz w:val="18"/>
                           <w:szCs w:val="20"/>
                         </w:rPr>
-                        <w:t xml:space="preserve"> </w:t>
-                      </w:r>
-                      <w:r>
-                        <w:rPr>
-                          <w:rFonts w:ascii="Arial" w:hAnsi="Arial" w:cs="Arial"/>
-                          <w:color w:val="000000" w:themeColor="text1"/>
-                          <w:sz w:val="18"/>
-                          <w:szCs w:val="20"/>
-                        </w:rPr>
-                        <w:t>0</w:t>
+                        <w:t>20</w:t>
                       </w:r>
                       <w:r>
                         <w:rPr>
@@ -2165,28 +2117,26 @@
                                 <w:sz w:val="18"/>
                                 <w:szCs w:val="20"/>
                               </w:rPr>
-                              <w:t xml:space="preserve">n </w:t>
-                            </w:r>
-                            <w:proofErr w:type="gramStart"/>
-                            <w:r>
-                              <w:rPr>
-                                <w:rFonts w:ascii="Arial" w:hAnsi="Arial" w:cs="Arial"/>
-                                <w:color w:val="000000" w:themeColor="text1"/>
-                                <w:sz w:val="18"/>
-                                <w:szCs w:val="20"/>
-                              </w:rPr>
-                              <w:t>=</w:t>
-                            </w:r>
-                            <w:r>
-                              <w:rPr>
-                                <w:rFonts w:ascii="Arial" w:hAnsi="Arial" w:cs="Arial"/>
-                                <w:color w:val="000000" w:themeColor="text1"/>
-                                <w:sz w:val="18"/>
-                                <w:szCs w:val="20"/>
-                              </w:rPr>
-                              <w:t xml:space="preserve"> )</w:t>
-                            </w:r>
-                            <w:proofErr w:type="gramEnd"/>
+                              <w:t>n =</w:t>
+                            </w:r>
+                            <w:r>
+                              <w:rPr>
+                                <w:rFonts w:ascii="Arial" w:hAnsi="Arial" w:cs="Arial"/>
+                                <w:color w:val="000000" w:themeColor="text1"/>
+                                <w:sz w:val="18"/>
+                                <w:szCs w:val="20"/>
+                              </w:rPr>
+                              <w:t xml:space="preserve"> 6</w:t>
+                            </w:r>
+                            <w:r>
+                              <w:rPr>
+                                <w:rFonts w:ascii="Arial" w:hAnsi="Arial" w:cs="Arial"/>
+                                <w:color w:val="000000" w:themeColor="text1"/>
+                                <w:sz w:val="18"/>
+                                <w:szCs w:val="20"/>
+                              </w:rPr>
+                              <w:t>)</w:t>
+                            </w:r>
                           </w:p>
                           <w:p>
                             <w:pPr>
@@ -2224,28 +2174,26 @@
                                 <w:sz w:val="18"/>
                                 <w:szCs w:val="20"/>
                               </w:rPr>
-                              <w:t xml:space="preserve">n </w:t>
-                            </w:r>
-                            <w:proofErr w:type="gramStart"/>
-                            <w:r>
-                              <w:rPr>
-                                <w:rFonts w:ascii="Arial" w:hAnsi="Arial" w:cs="Arial"/>
-                                <w:color w:val="000000" w:themeColor="text1"/>
-                                <w:sz w:val="18"/>
-                                <w:szCs w:val="20"/>
-                              </w:rPr>
-                              <w:t>=</w:t>
-                            </w:r>
-                            <w:r>
-                              <w:rPr>
-                                <w:rFonts w:ascii="Arial" w:hAnsi="Arial" w:cs="Arial"/>
-                                <w:color w:val="000000" w:themeColor="text1"/>
-                                <w:sz w:val="18"/>
-                                <w:szCs w:val="20"/>
-                              </w:rPr>
-                              <w:t xml:space="preserve"> )</w:t>
-                            </w:r>
-                            <w:proofErr w:type="gramEnd"/>
+                              <w:t>n =</w:t>
+                            </w:r>
+                            <w:r>
+                              <w:rPr>
+                                <w:rFonts w:ascii="Arial" w:hAnsi="Arial" w:cs="Arial"/>
+                                <w:color w:val="000000" w:themeColor="text1"/>
+                                <w:sz w:val="18"/>
+                                <w:szCs w:val="20"/>
+                              </w:rPr>
+                              <w:t xml:space="preserve"> 6</w:t>
+                            </w:r>
+                            <w:r>
+                              <w:rPr>
+                                <w:rFonts w:ascii="Arial" w:hAnsi="Arial" w:cs="Arial"/>
+                                <w:color w:val="000000" w:themeColor="text1"/>
+                                <w:sz w:val="18"/>
+                                <w:szCs w:val="20"/>
+                              </w:rPr>
+                              <w:t>)</w:t>
+                            </w:r>
                           </w:p>
                           <w:p>
                             <w:pPr>
@@ -2301,28 +2249,35 @@
                                 <w:sz w:val="18"/>
                                 <w:szCs w:val="20"/>
                               </w:rPr>
-                              <w:t xml:space="preserve">n </w:t>
-                            </w:r>
-                            <w:proofErr w:type="gramStart"/>
-                            <w:r>
-                              <w:rPr>
-                                <w:rFonts w:ascii="Arial" w:hAnsi="Arial" w:cs="Arial"/>
-                                <w:color w:val="000000" w:themeColor="text1"/>
-                                <w:sz w:val="18"/>
-                                <w:szCs w:val="20"/>
-                              </w:rPr>
-                              <w:t>=</w:t>
-                            </w:r>
-                            <w:r>
-                              <w:rPr>
-                                <w:rFonts w:ascii="Arial" w:hAnsi="Arial" w:cs="Arial"/>
-                                <w:color w:val="000000" w:themeColor="text1"/>
-                                <w:sz w:val="18"/>
-                                <w:szCs w:val="20"/>
-                              </w:rPr>
-                              <w:t xml:space="preserve"> )</w:t>
-                            </w:r>
-                            <w:proofErr w:type="gramEnd"/>
+                              <w:t>n =</w:t>
+                            </w:r>
+                            <w:r>
+                              <w:rPr>
+                                <w:rFonts w:ascii="Arial" w:hAnsi="Arial" w:cs="Arial"/>
+                                <w:color w:val="000000" w:themeColor="text1"/>
+                                <w:sz w:val="18"/>
+                                <w:szCs w:val="20"/>
+                              </w:rPr>
+                              <w:t xml:space="preserve"> </w:t>
+                            </w:r>
+                            <w:r>
+                              <w:rPr>
+                                <w:rFonts w:ascii="Arial" w:hAnsi="Arial" w:cs="Arial"/>
+                                <w:color w:val="000000" w:themeColor="text1"/>
+                                <w:sz w:val="18"/>
+                                <w:szCs w:val="20"/>
+                              </w:rPr>
+                              <w:t>12</w:t>
+                            </w:r>
+                            <w:r>
+                              <w:rPr>
+                                <w:rFonts w:ascii="Arial" w:hAnsi="Arial" w:cs="Arial"/>
+                                <w:color w:val="000000" w:themeColor="text1"/>
+                                <w:sz w:val="18"/>
+                                <w:szCs w:val="20"/>
+                              </w:rPr>
+                              <w:t>)</w:t>
+                            </w:r>
                           </w:p>
                           <w:p>
                             <w:pPr>
@@ -2444,28 +2399,26 @@
                           <w:sz w:val="18"/>
                           <w:szCs w:val="20"/>
                         </w:rPr>
-                        <w:t xml:space="preserve">n </w:t>
-                      </w:r>
-                      <w:proofErr w:type="gramStart"/>
-                      <w:r>
-                        <w:rPr>
-                          <w:rFonts w:ascii="Arial" w:hAnsi="Arial" w:cs="Arial"/>
-                          <w:color w:val="000000" w:themeColor="text1"/>
-                          <w:sz w:val="18"/>
-                          <w:szCs w:val="20"/>
-                        </w:rPr>
-                        <w:t>=</w:t>
-                      </w:r>
-                      <w:r>
-                        <w:rPr>
-                          <w:rFonts w:ascii="Arial" w:hAnsi="Arial" w:cs="Arial"/>
-                          <w:color w:val="000000" w:themeColor="text1"/>
-                          <w:sz w:val="18"/>
-                          <w:szCs w:val="20"/>
-                        </w:rPr>
-                        <w:t xml:space="preserve"> )</w:t>
-                      </w:r>
-                      <w:proofErr w:type="gramEnd"/>
+                        <w:t>n =</w:t>
+                      </w:r>
+                      <w:r>
+                        <w:rPr>
+                          <w:rFonts w:ascii="Arial" w:hAnsi="Arial" w:cs="Arial"/>
+                          <w:color w:val="000000" w:themeColor="text1"/>
+                          <w:sz w:val="18"/>
+                          <w:szCs w:val="20"/>
+                        </w:rPr>
+                        <w:t xml:space="preserve"> 6</w:t>
+                      </w:r>
+                      <w:r>
+                        <w:rPr>
+                          <w:rFonts w:ascii="Arial" w:hAnsi="Arial" w:cs="Arial"/>
+                          <w:color w:val="000000" w:themeColor="text1"/>
+                          <w:sz w:val="18"/>
+                          <w:szCs w:val="20"/>
+                        </w:rPr>
+                        <w:t>)</w:t>
+                      </w:r>
                     </w:p>
                     <w:p>
                       <w:pPr>
@@ -2503,28 +2456,26 @@
                           <w:sz w:val="18"/>
                           <w:szCs w:val="20"/>
                         </w:rPr>
-                        <w:t xml:space="preserve">n </w:t>
-                      </w:r>
-                      <w:proofErr w:type="gramStart"/>
-                      <w:r>
-                        <w:rPr>
-                          <w:rFonts w:ascii="Arial" w:hAnsi="Arial" w:cs="Arial"/>
-                          <w:color w:val="000000" w:themeColor="text1"/>
-                          <w:sz w:val="18"/>
-                          <w:szCs w:val="20"/>
-                        </w:rPr>
-                        <w:t>=</w:t>
-                      </w:r>
-                      <w:r>
-                        <w:rPr>
-                          <w:rFonts w:ascii="Arial" w:hAnsi="Arial" w:cs="Arial"/>
-                          <w:color w:val="000000" w:themeColor="text1"/>
-                          <w:sz w:val="18"/>
-                          <w:szCs w:val="20"/>
-                        </w:rPr>
-                        <w:t xml:space="preserve"> )</w:t>
-                      </w:r>
-                      <w:proofErr w:type="gramEnd"/>
+                        <w:t>n =</w:t>
+                      </w:r>
+                      <w:r>
+                        <w:rPr>
+                          <w:rFonts w:ascii="Arial" w:hAnsi="Arial" w:cs="Arial"/>
+                          <w:color w:val="000000" w:themeColor="text1"/>
+                          <w:sz w:val="18"/>
+                          <w:szCs w:val="20"/>
+                        </w:rPr>
+                        <w:t xml:space="preserve"> 6</w:t>
+                      </w:r>
+                      <w:r>
+                        <w:rPr>
+                          <w:rFonts w:ascii="Arial" w:hAnsi="Arial" w:cs="Arial"/>
+                          <w:color w:val="000000" w:themeColor="text1"/>
+                          <w:sz w:val="18"/>
+                          <w:szCs w:val="20"/>
+                        </w:rPr>
+                        <w:t>)</w:t>
+                      </w:r>
                     </w:p>
                     <w:p>
                       <w:pPr>
@@ -2580,28 +2531,35 @@
                           <w:sz w:val="18"/>
                           <w:szCs w:val="20"/>
                         </w:rPr>
-                        <w:t xml:space="preserve">n </w:t>
-                      </w:r>
-                      <w:proofErr w:type="gramStart"/>
-                      <w:r>
-                        <w:rPr>
-                          <w:rFonts w:ascii="Arial" w:hAnsi="Arial" w:cs="Arial"/>
-                          <w:color w:val="000000" w:themeColor="text1"/>
-                          <w:sz w:val="18"/>
-                          <w:szCs w:val="20"/>
-                        </w:rPr>
-                        <w:t>=</w:t>
-                      </w:r>
-                      <w:r>
-                        <w:rPr>
-                          <w:rFonts w:ascii="Arial" w:hAnsi="Arial" w:cs="Arial"/>
-                          <w:color w:val="000000" w:themeColor="text1"/>
-                          <w:sz w:val="18"/>
-                          <w:szCs w:val="20"/>
-                        </w:rPr>
-                        <w:t xml:space="preserve"> )</w:t>
-                      </w:r>
-                      <w:proofErr w:type="gramEnd"/>
+                        <w:t>n =</w:t>
+                      </w:r>
+                      <w:r>
+                        <w:rPr>
+                          <w:rFonts w:ascii="Arial" w:hAnsi="Arial" w:cs="Arial"/>
+                          <w:color w:val="000000" w:themeColor="text1"/>
+                          <w:sz w:val="18"/>
+                          <w:szCs w:val="20"/>
+                        </w:rPr>
+                        <w:t xml:space="preserve"> </w:t>
+                      </w:r>
+                      <w:r>
+                        <w:rPr>
+                          <w:rFonts w:ascii="Arial" w:hAnsi="Arial" w:cs="Arial"/>
+                          <w:color w:val="000000" w:themeColor="text1"/>
+                          <w:sz w:val="18"/>
+                          <w:szCs w:val="20"/>
+                        </w:rPr>
+                        <w:t>12</w:t>
+                      </w:r>
+                      <w:r>
+                        <w:rPr>
+                          <w:rFonts w:ascii="Arial" w:hAnsi="Arial" w:cs="Arial"/>
+                          <w:color w:val="000000" w:themeColor="text1"/>
+                          <w:sz w:val="18"/>
+                          <w:szCs w:val="20"/>
+                        </w:rPr>
+                        <w:t>)</w:t>
+                      </w:r>
                     </w:p>
                     <w:p>
                       <w:pPr>
@@ -3222,28 +3180,26 @@
                                 <w:sz w:val="18"/>
                                 <w:szCs w:val="20"/>
                               </w:rPr>
-                              <w:t xml:space="preserve">n </w:t>
-                            </w:r>
-                            <w:proofErr w:type="gramStart"/>
-                            <w:r>
-                              <w:rPr>
-                                <w:rFonts w:ascii="Arial" w:hAnsi="Arial" w:cs="Arial"/>
-                                <w:color w:val="000000" w:themeColor="text1"/>
-                                <w:sz w:val="18"/>
-                                <w:szCs w:val="20"/>
-                              </w:rPr>
-                              <w:t>=</w:t>
-                            </w:r>
-                            <w:r>
-                              <w:rPr>
-                                <w:rFonts w:ascii="Arial" w:hAnsi="Arial" w:cs="Arial"/>
-                                <w:color w:val="000000" w:themeColor="text1"/>
-                                <w:sz w:val="18"/>
-                                <w:szCs w:val="20"/>
-                              </w:rPr>
-                              <w:t xml:space="preserve"> )</w:t>
-                            </w:r>
-                            <w:proofErr w:type="gramEnd"/>
+                              <w:t>n =</w:t>
+                            </w:r>
+                            <w:r>
+                              <w:rPr>
+                                <w:rFonts w:ascii="Arial" w:hAnsi="Arial" w:cs="Arial"/>
+                                <w:color w:val="000000" w:themeColor="text1"/>
+                                <w:sz w:val="18"/>
+                                <w:szCs w:val="20"/>
+                              </w:rPr>
+                              <w:t xml:space="preserve"> 79</w:t>
+                            </w:r>
+                            <w:r>
+                              <w:rPr>
+                                <w:rFonts w:ascii="Arial" w:hAnsi="Arial" w:cs="Arial"/>
+                                <w:color w:val="000000" w:themeColor="text1"/>
+                                <w:sz w:val="18"/>
+                                <w:szCs w:val="20"/>
+                              </w:rPr>
+                              <w:t>)</w:t>
+                            </w:r>
                           </w:p>
                           <w:p>
                             <w:pPr>
@@ -3291,28 +3247,26 @@
                                 <w:sz w:val="18"/>
                                 <w:szCs w:val="20"/>
                               </w:rPr>
-                              <w:t xml:space="preserve">n </w:t>
-                            </w:r>
-                            <w:proofErr w:type="gramStart"/>
-                            <w:r>
-                              <w:rPr>
-                                <w:rFonts w:ascii="Arial" w:hAnsi="Arial" w:cs="Arial"/>
-                                <w:color w:val="000000" w:themeColor="text1"/>
-                                <w:sz w:val="18"/>
-                                <w:szCs w:val="20"/>
-                              </w:rPr>
-                              <w:t>=</w:t>
-                            </w:r>
-                            <w:r>
-                              <w:rPr>
-                                <w:rFonts w:ascii="Arial" w:hAnsi="Arial" w:cs="Arial"/>
-                                <w:color w:val="000000" w:themeColor="text1"/>
-                                <w:sz w:val="18"/>
-                                <w:szCs w:val="20"/>
-                              </w:rPr>
-                              <w:t xml:space="preserve"> )</w:t>
-                            </w:r>
-                            <w:proofErr w:type="gramEnd"/>
+                              <w:t>n =</w:t>
+                            </w:r>
+                            <w:r>
+                              <w:rPr>
+                                <w:rFonts w:ascii="Arial" w:hAnsi="Arial" w:cs="Arial"/>
+                                <w:color w:val="000000" w:themeColor="text1"/>
+                                <w:sz w:val="18"/>
+                                <w:szCs w:val="20"/>
+                              </w:rPr>
+                              <w:t>79</w:t>
+                            </w:r>
+                            <w:r>
+                              <w:rPr>
+                                <w:rFonts w:ascii="Arial" w:hAnsi="Arial" w:cs="Arial"/>
+                                <w:color w:val="000000" w:themeColor="text1"/>
+                                <w:sz w:val="18"/>
+                                <w:szCs w:val="20"/>
+                              </w:rPr>
+                              <w:t>)</w:t>
+                            </w:r>
                           </w:p>
                         </w:txbxContent>
                       </wps:txbx>
@@ -3385,28 +3339,26 @@
                           <w:sz w:val="18"/>
                           <w:szCs w:val="20"/>
                         </w:rPr>
-                        <w:t xml:space="preserve">n </w:t>
-                      </w:r>
-                      <w:proofErr w:type="gramStart"/>
-                      <w:r>
-                        <w:rPr>
-                          <w:rFonts w:ascii="Arial" w:hAnsi="Arial" w:cs="Arial"/>
-                          <w:color w:val="000000" w:themeColor="text1"/>
-                          <w:sz w:val="18"/>
-                          <w:szCs w:val="20"/>
-                        </w:rPr>
-                        <w:t>=</w:t>
-                      </w:r>
-                      <w:r>
-                        <w:rPr>
-                          <w:rFonts w:ascii="Arial" w:hAnsi="Arial" w:cs="Arial"/>
-                          <w:color w:val="000000" w:themeColor="text1"/>
-                          <w:sz w:val="18"/>
-                          <w:szCs w:val="20"/>
-                        </w:rPr>
-                        <w:t xml:space="preserve"> )</w:t>
-                      </w:r>
-                      <w:proofErr w:type="gramEnd"/>
+                        <w:t>n =</w:t>
+                      </w:r>
+                      <w:r>
+                        <w:rPr>
+                          <w:rFonts w:ascii="Arial" w:hAnsi="Arial" w:cs="Arial"/>
+                          <w:color w:val="000000" w:themeColor="text1"/>
+                          <w:sz w:val="18"/>
+                          <w:szCs w:val="20"/>
+                        </w:rPr>
+                        <w:t xml:space="preserve"> 79</w:t>
+                      </w:r>
+                      <w:r>
+                        <w:rPr>
+                          <w:rFonts w:ascii="Arial" w:hAnsi="Arial" w:cs="Arial"/>
+                          <w:color w:val="000000" w:themeColor="text1"/>
+                          <w:sz w:val="18"/>
+                          <w:szCs w:val="20"/>
+                        </w:rPr>
+                        <w:t>)</w:t>
+                      </w:r>
                     </w:p>
                     <w:p>
                       <w:pPr>
@@ -3454,28 +3406,26 @@
                           <w:sz w:val="18"/>
                           <w:szCs w:val="20"/>
                         </w:rPr>
-                        <w:t xml:space="preserve">n </w:t>
-                      </w:r>
-                      <w:proofErr w:type="gramStart"/>
-                      <w:r>
-                        <w:rPr>
-                          <w:rFonts w:ascii="Arial" w:hAnsi="Arial" w:cs="Arial"/>
-                          <w:color w:val="000000" w:themeColor="text1"/>
-                          <w:sz w:val="18"/>
-                          <w:szCs w:val="20"/>
-                        </w:rPr>
-                        <w:t>=</w:t>
-                      </w:r>
-                      <w:r>
-                        <w:rPr>
-                          <w:rFonts w:ascii="Arial" w:hAnsi="Arial" w:cs="Arial"/>
-                          <w:color w:val="000000" w:themeColor="text1"/>
-                          <w:sz w:val="18"/>
-                          <w:szCs w:val="20"/>
-                        </w:rPr>
-                        <w:t xml:space="preserve"> )</w:t>
-                      </w:r>
-                      <w:proofErr w:type="gramEnd"/>
+                        <w:t>n =</w:t>
+                      </w:r>
+                      <w:r>
+                        <w:rPr>
+                          <w:rFonts w:ascii="Arial" w:hAnsi="Arial" w:cs="Arial"/>
+                          <w:color w:val="000000" w:themeColor="text1"/>
+                          <w:sz w:val="18"/>
+                          <w:szCs w:val="20"/>
+                        </w:rPr>
+                        <w:t>79</w:t>
+                      </w:r>
+                      <w:r>
+                        <w:rPr>
+                          <w:rFonts w:ascii="Arial" w:hAnsi="Arial" w:cs="Arial"/>
+                          <w:color w:val="000000" w:themeColor="text1"/>
+                          <w:sz w:val="18"/>
+                          <w:szCs w:val="20"/>
+                        </w:rPr>
+                        <w:t>)</w:t>
+                      </w:r>
                     </w:p>
                   </w:txbxContent>
                 </v:textbox>
@@ -3701,28 +3651,26 @@
                                 <w:sz w:val="18"/>
                                 <w:szCs w:val="20"/>
                               </w:rPr>
-                              <w:t xml:space="preserve">n </w:t>
-                            </w:r>
-                            <w:proofErr w:type="gramStart"/>
-                            <w:r>
-                              <w:rPr>
-                                <w:rFonts w:ascii="Arial" w:hAnsi="Arial" w:cs="Arial"/>
-                                <w:color w:val="000000" w:themeColor="text1"/>
-                                <w:sz w:val="18"/>
-                                <w:szCs w:val="20"/>
-                              </w:rPr>
-                              <w:t>=</w:t>
-                            </w:r>
-                            <w:r>
-                              <w:rPr>
-                                <w:rFonts w:ascii="Arial" w:hAnsi="Arial" w:cs="Arial"/>
-                                <w:color w:val="000000" w:themeColor="text1"/>
-                                <w:sz w:val="18"/>
-                                <w:szCs w:val="20"/>
-                              </w:rPr>
-                              <w:t xml:space="preserve"> )</w:t>
-                            </w:r>
-                            <w:proofErr w:type="gramEnd"/>
+                              <w:t>n =</w:t>
+                            </w:r>
+                            <w:r>
+                              <w:rPr>
+                                <w:rFonts w:ascii="Arial" w:hAnsi="Arial" w:cs="Arial"/>
+                                <w:color w:val="000000" w:themeColor="text1"/>
+                                <w:sz w:val="18"/>
+                                <w:szCs w:val="20"/>
+                              </w:rPr>
+                              <w:t xml:space="preserve"> 88</w:t>
+                            </w:r>
+                            <w:r>
+                              <w:rPr>
+                                <w:rFonts w:ascii="Arial" w:hAnsi="Arial" w:cs="Arial"/>
+                                <w:color w:val="000000" w:themeColor="text1"/>
+                                <w:sz w:val="18"/>
+                                <w:szCs w:val="20"/>
+                              </w:rPr>
+                              <w:t>)</w:t>
+                            </w:r>
                           </w:p>
                         </w:txbxContent>
                       </wps:txbx>
@@ -3840,28 +3788,26 @@
                           <w:sz w:val="18"/>
                           <w:szCs w:val="20"/>
                         </w:rPr>
-                        <w:t xml:space="preserve">n </w:t>
-                      </w:r>
-                      <w:proofErr w:type="gramStart"/>
-                      <w:r>
-                        <w:rPr>
-                          <w:rFonts w:ascii="Arial" w:hAnsi="Arial" w:cs="Arial"/>
-                          <w:color w:val="000000" w:themeColor="text1"/>
-                          <w:sz w:val="18"/>
-                          <w:szCs w:val="20"/>
-                        </w:rPr>
-                        <w:t>=</w:t>
-                      </w:r>
-                      <w:r>
-                        <w:rPr>
-                          <w:rFonts w:ascii="Arial" w:hAnsi="Arial" w:cs="Arial"/>
-                          <w:color w:val="000000" w:themeColor="text1"/>
-                          <w:sz w:val="18"/>
-                          <w:szCs w:val="20"/>
-                        </w:rPr>
-                        <w:t xml:space="preserve"> )</w:t>
-                      </w:r>
-                      <w:proofErr w:type="gramEnd"/>
+                        <w:t>n =</w:t>
+                      </w:r>
+                      <w:r>
+                        <w:rPr>
+                          <w:rFonts w:ascii="Arial" w:hAnsi="Arial" w:cs="Arial"/>
+                          <w:color w:val="000000" w:themeColor="text1"/>
+                          <w:sz w:val="18"/>
+                          <w:szCs w:val="20"/>
+                        </w:rPr>
+                        <w:t xml:space="preserve"> 88</w:t>
+                      </w:r>
+                      <w:r>
+                        <w:rPr>
+                          <w:rFonts w:ascii="Arial" w:hAnsi="Arial" w:cs="Arial"/>
+                          <w:color w:val="000000" w:themeColor="text1"/>
+                          <w:sz w:val="18"/>
+                          <w:szCs w:val="20"/>
+                        </w:rPr>
+                        <w:t>)</w:t>
+                      </w:r>
                     </w:p>
                   </w:txbxContent>
                 </v:textbox>
@@ -4156,28 +4102,26 @@
                                 <w:sz w:val="18"/>
                                 <w:szCs w:val="20"/>
                               </w:rPr>
-                              <w:t xml:space="preserve">n </w:t>
-                            </w:r>
-                            <w:proofErr w:type="gramStart"/>
-                            <w:r>
-                              <w:rPr>
-                                <w:rFonts w:ascii="Arial" w:hAnsi="Arial" w:cs="Arial"/>
-                                <w:color w:val="000000" w:themeColor="text1"/>
-                                <w:sz w:val="18"/>
-                                <w:szCs w:val="20"/>
-                              </w:rPr>
-                              <w:t>=</w:t>
-                            </w:r>
-                            <w:r>
-                              <w:rPr>
-                                <w:rFonts w:ascii="Arial" w:hAnsi="Arial" w:cs="Arial"/>
-                                <w:color w:val="000000" w:themeColor="text1"/>
-                                <w:sz w:val="18"/>
-                                <w:szCs w:val="20"/>
-                              </w:rPr>
-                              <w:t xml:space="preserve"> )</w:t>
-                            </w:r>
-                            <w:proofErr w:type="gramEnd"/>
+                              <w:t>n =</w:t>
+                            </w:r>
+                            <w:r>
+                              <w:rPr>
+                                <w:rFonts w:ascii="Arial" w:hAnsi="Arial" w:cs="Arial"/>
+                                <w:color w:val="000000" w:themeColor="text1"/>
+                                <w:sz w:val="18"/>
+                                <w:szCs w:val="20"/>
+                              </w:rPr>
+                              <w:t xml:space="preserve"> 0</w:t>
+                            </w:r>
+                            <w:r>
+                              <w:rPr>
+                                <w:rFonts w:ascii="Arial" w:hAnsi="Arial" w:cs="Arial"/>
+                                <w:color w:val="000000" w:themeColor="text1"/>
+                                <w:sz w:val="18"/>
+                                <w:szCs w:val="20"/>
+                              </w:rPr>
+                              <w:t>)</w:t>
+                            </w:r>
                           </w:p>
                         </w:txbxContent>
                       </wps:txbx>
@@ -4295,28 +4239,26 @@
                           <w:sz w:val="18"/>
                           <w:szCs w:val="20"/>
                         </w:rPr>
-                        <w:t xml:space="preserve">n </w:t>
-                      </w:r>
-                      <w:proofErr w:type="gramStart"/>
-                      <w:r>
-                        <w:rPr>
-                          <w:rFonts w:ascii="Arial" w:hAnsi="Arial" w:cs="Arial"/>
-                          <w:color w:val="000000" w:themeColor="text1"/>
-                          <w:sz w:val="18"/>
-                          <w:szCs w:val="20"/>
-                        </w:rPr>
-                        <w:t>=</w:t>
-                      </w:r>
-                      <w:r>
-                        <w:rPr>
-                          <w:rFonts w:ascii="Arial" w:hAnsi="Arial" w:cs="Arial"/>
-                          <w:color w:val="000000" w:themeColor="text1"/>
-                          <w:sz w:val="18"/>
-                          <w:szCs w:val="20"/>
-                        </w:rPr>
-                        <w:t xml:space="preserve"> )</w:t>
-                      </w:r>
-                      <w:proofErr w:type="gramEnd"/>
+                        <w:t>n =</w:t>
+                      </w:r>
+                      <w:r>
+                        <w:rPr>
+                          <w:rFonts w:ascii="Arial" w:hAnsi="Arial" w:cs="Arial"/>
+                          <w:color w:val="000000" w:themeColor="text1"/>
+                          <w:sz w:val="18"/>
+                          <w:szCs w:val="20"/>
+                        </w:rPr>
+                        <w:t xml:space="preserve"> 0</w:t>
+                      </w:r>
+                      <w:r>
+                        <w:rPr>
+                          <w:rFonts w:ascii="Arial" w:hAnsi="Arial" w:cs="Arial"/>
+                          <w:color w:val="000000" w:themeColor="text1"/>
+                          <w:sz w:val="18"/>
+                          <w:szCs w:val="20"/>
+                        </w:rPr>
+                        <w:t>)</w:t>
+                      </w:r>
                     </w:p>
                   </w:txbxContent>
                 </v:textbox>
@@ -4437,28 +4379,35 @@
                                 <w:sz w:val="18"/>
                                 <w:szCs w:val="20"/>
                               </w:rPr>
-                              <w:t xml:space="preserve">n </w:t>
-                            </w:r>
-                            <w:proofErr w:type="gramStart"/>
-                            <w:r>
-                              <w:rPr>
-                                <w:rFonts w:ascii="Arial" w:hAnsi="Arial" w:cs="Arial"/>
-                                <w:color w:val="000000" w:themeColor="text1"/>
-                                <w:sz w:val="18"/>
-                                <w:szCs w:val="20"/>
-                              </w:rPr>
-                              <w:t>=</w:t>
-                            </w:r>
-                            <w:r>
-                              <w:rPr>
-                                <w:rFonts w:ascii="Arial" w:hAnsi="Arial" w:cs="Arial"/>
-                                <w:color w:val="000000" w:themeColor="text1"/>
-                                <w:sz w:val="18"/>
-                                <w:szCs w:val="20"/>
-                              </w:rPr>
-                              <w:t xml:space="preserve"> )</w:t>
-                            </w:r>
-                            <w:proofErr w:type="gramEnd"/>
+                              <w:t>n =</w:t>
+                            </w:r>
+                            <w:r>
+                              <w:rPr>
+                                <w:rFonts w:ascii="Arial" w:hAnsi="Arial" w:cs="Arial"/>
+                                <w:color w:val="000000" w:themeColor="text1"/>
+                                <w:sz w:val="18"/>
+                                <w:szCs w:val="20"/>
+                              </w:rPr>
+                              <w:t xml:space="preserve"> </w:t>
+                            </w:r>
+                            <w:r>
+                              <w:rPr>
+                                <w:rFonts w:ascii="Arial" w:hAnsi="Arial" w:cs="Arial"/>
+                                <w:color w:val="000000" w:themeColor="text1"/>
+                                <w:sz w:val="18"/>
+                                <w:szCs w:val="20"/>
+                              </w:rPr>
+                              <w:t>138</w:t>
+                            </w:r>
+                            <w:r>
+                              <w:rPr>
+                                <w:rFonts w:ascii="Arial" w:hAnsi="Arial" w:cs="Arial"/>
+                                <w:color w:val="000000" w:themeColor="text1"/>
+                                <w:sz w:val="18"/>
+                                <w:szCs w:val="20"/>
+                              </w:rPr>
+                              <w:t>)</w:t>
+                            </w:r>
                           </w:p>
                         </w:txbxContent>
                       </wps:txbx>
@@ -4540,28 +4489,35 @@
                           <w:sz w:val="18"/>
                           <w:szCs w:val="20"/>
                         </w:rPr>
-                        <w:t xml:space="preserve">n </w:t>
-                      </w:r>
-                      <w:proofErr w:type="gramStart"/>
-                      <w:r>
-                        <w:rPr>
-                          <w:rFonts w:ascii="Arial" w:hAnsi="Arial" w:cs="Arial"/>
-                          <w:color w:val="000000" w:themeColor="text1"/>
-                          <w:sz w:val="18"/>
-                          <w:szCs w:val="20"/>
-                        </w:rPr>
-                        <w:t>=</w:t>
-                      </w:r>
-                      <w:r>
-                        <w:rPr>
-                          <w:rFonts w:ascii="Arial" w:hAnsi="Arial" w:cs="Arial"/>
-                          <w:color w:val="000000" w:themeColor="text1"/>
-                          <w:sz w:val="18"/>
-                          <w:szCs w:val="20"/>
-                        </w:rPr>
-                        <w:t xml:space="preserve"> )</w:t>
-                      </w:r>
-                      <w:proofErr w:type="gramEnd"/>
+                        <w:t>n =</w:t>
+                      </w:r>
+                      <w:r>
+                        <w:rPr>
+                          <w:rFonts w:ascii="Arial" w:hAnsi="Arial" w:cs="Arial"/>
+                          <w:color w:val="000000" w:themeColor="text1"/>
+                          <w:sz w:val="18"/>
+                          <w:szCs w:val="20"/>
+                        </w:rPr>
+                        <w:t xml:space="preserve"> </w:t>
+                      </w:r>
+                      <w:r>
+                        <w:rPr>
+                          <w:rFonts w:ascii="Arial" w:hAnsi="Arial" w:cs="Arial"/>
+                          <w:color w:val="000000" w:themeColor="text1"/>
+                          <w:sz w:val="18"/>
+                          <w:szCs w:val="20"/>
+                        </w:rPr>
+                        <w:t>138</w:t>
+                      </w:r>
+                      <w:r>
+                        <w:rPr>
+                          <w:rFonts w:ascii="Arial" w:hAnsi="Arial" w:cs="Arial"/>
+                          <w:color w:val="000000" w:themeColor="text1"/>
+                          <w:sz w:val="18"/>
+                          <w:szCs w:val="20"/>
+                        </w:rPr>
+                        <w:t>)</w:t>
+                      </w:r>
                     </w:p>
                   </w:txbxContent>
                 </v:textbox>
@@ -4769,28 +4725,26 @@
                                 <w:sz w:val="18"/>
                                 <w:szCs w:val="20"/>
                               </w:rPr>
-                              <w:t xml:space="preserve">n </w:t>
-                            </w:r>
-                            <w:proofErr w:type="gramStart"/>
-                            <w:r>
-                              <w:rPr>
-                                <w:rFonts w:ascii="Arial" w:hAnsi="Arial" w:cs="Arial"/>
-                                <w:color w:val="000000" w:themeColor="text1"/>
-                                <w:sz w:val="18"/>
-                                <w:szCs w:val="20"/>
-                              </w:rPr>
-                              <w:t>=</w:t>
-                            </w:r>
-                            <w:r>
-                              <w:rPr>
-                                <w:rFonts w:ascii="Arial" w:hAnsi="Arial" w:cs="Arial"/>
-                                <w:color w:val="000000" w:themeColor="text1"/>
-                                <w:sz w:val="18"/>
-                                <w:szCs w:val="20"/>
-                              </w:rPr>
-                              <w:t xml:space="preserve"> )</w:t>
-                            </w:r>
-                            <w:proofErr w:type="gramEnd"/>
+                              <w:t>n =</w:t>
+                            </w:r>
+                            <w:r>
+                              <w:rPr>
+                                <w:rFonts w:ascii="Arial" w:hAnsi="Arial" w:cs="Arial"/>
+                                <w:color w:val="000000" w:themeColor="text1"/>
+                                <w:sz w:val="18"/>
+                                <w:szCs w:val="20"/>
+                              </w:rPr>
+                              <w:t xml:space="preserve"> 50</w:t>
+                            </w:r>
+                            <w:r>
+                              <w:rPr>
+                                <w:rFonts w:ascii="Arial" w:hAnsi="Arial" w:cs="Arial"/>
+                                <w:color w:val="000000" w:themeColor="text1"/>
+                                <w:sz w:val="18"/>
+                                <w:szCs w:val="20"/>
+                              </w:rPr>
+                              <w:t>)</w:t>
+                            </w:r>
                           </w:p>
                         </w:txbxContent>
                       </wps:txbx>
@@ -4890,28 +4844,26 @@
                           <w:sz w:val="18"/>
                           <w:szCs w:val="20"/>
                         </w:rPr>
-                        <w:t xml:space="preserve">n </w:t>
-                      </w:r>
-                      <w:proofErr w:type="gramStart"/>
-                      <w:r>
-                        <w:rPr>
-                          <w:rFonts w:ascii="Arial" w:hAnsi="Arial" w:cs="Arial"/>
-                          <w:color w:val="000000" w:themeColor="text1"/>
-                          <w:sz w:val="18"/>
-                          <w:szCs w:val="20"/>
-                        </w:rPr>
-                        <w:t>=</w:t>
-                      </w:r>
-                      <w:r>
-                        <w:rPr>
-                          <w:rFonts w:ascii="Arial" w:hAnsi="Arial" w:cs="Arial"/>
-                          <w:color w:val="000000" w:themeColor="text1"/>
-                          <w:sz w:val="18"/>
-                          <w:szCs w:val="20"/>
-                        </w:rPr>
-                        <w:t xml:space="preserve"> )</w:t>
-                      </w:r>
-                      <w:proofErr w:type="gramEnd"/>
+                        <w:t>n =</w:t>
+                      </w:r>
+                      <w:r>
+                        <w:rPr>
+                          <w:rFonts w:ascii="Arial" w:hAnsi="Arial" w:cs="Arial"/>
+                          <w:color w:val="000000" w:themeColor="text1"/>
+                          <w:sz w:val="18"/>
+                          <w:szCs w:val="20"/>
+                        </w:rPr>
+                        <w:t xml:space="preserve"> 50</w:t>
+                      </w:r>
+                      <w:r>
+                        <w:rPr>
+                          <w:rFonts w:ascii="Arial" w:hAnsi="Arial" w:cs="Arial"/>
+                          <w:color w:val="000000" w:themeColor="text1"/>
+                          <w:sz w:val="18"/>
+                          <w:szCs w:val="20"/>
+                        </w:rPr>
+                        <w:t>)</w:t>
+                      </w:r>
                     </w:p>
                   </w:txbxContent>
                 </v:textbox>
@@ -5162,28 +5114,26 @@
                                 <w:sz w:val="18"/>
                                 <w:szCs w:val="20"/>
                               </w:rPr>
-                              <w:t xml:space="preserve">n </w:t>
-                            </w:r>
-                            <w:proofErr w:type="gramStart"/>
-                            <w:r>
-                              <w:rPr>
-                                <w:rFonts w:ascii="Arial" w:hAnsi="Arial" w:cs="Arial"/>
-                                <w:color w:val="000000" w:themeColor="text1"/>
-                                <w:sz w:val="18"/>
-                                <w:szCs w:val="20"/>
-                              </w:rPr>
-                              <w:t>=</w:t>
-                            </w:r>
-                            <w:r>
-                              <w:rPr>
-                                <w:rFonts w:ascii="Arial" w:hAnsi="Arial" w:cs="Arial"/>
-                                <w:color w:val="000000" w:themeColor="text1"/>
-                                <w:sz w:val="18"/>
-                                <w:szCs w:val="20"/>
-                              </w:rPr>
-                              <w:t xml:space="preserve"> )</w:t>
-                            </w:r>
-                            <w:proofErr w:type="gramEnd"/>
+                              <w:t>n =</w:t>
+                            </w:r>
+                            <w:r>
+                              <w:rPr>
+                                <w:rFonts w:ascii="Arial" w:hAnsi="Arial" w:cs="Arial"/>
+                                <w:color w:val="000000" w:themeColor="text1"/>
+                                <w:sz w:val="18"/>
+                                <w:szCs w:val="20"/>
+                              </w:rPr>
+                              <w:t xml:space="preserve"> 0</w:t>
+                            </w:r>
+                            <w:r>
+                              <w:rPr>
+                                <w:rFonts w:ascii="Arial" w:hAnsi="Arial" w:cs="Arial"/>
+                                <w:color w:val="000000" w:themeColor="text1"/>
+                                <w:sz w:val="18"/>
+                                <w:szCs w:val="20"/>
+                              </w:rPr>
+                              <w:t>)</w:t>
+                            </w:r>
                           </w:p>
                         </w:txbxContent>
                       </wps:txbx>
@@ -5301,28 +5251,26 @@
                           <w:sz w:val="18"/>
                           <w:szCs w:val="20"/>
                         </w:rPr>
-                        <w:t xml:space="preserve">n </w:t>
-                      </w:r>
-                      <w:proofErr w:type="gramStart"/>
-                      <w:r>
-                        <w:rPr>
-                          <w:rFonts w:ascii="Arial" w:hAnsi="Arial" w:cs="Arial"/>
-                          <w:color w:val="000000" w:themeColor="text1"/>
-                          <w:sz w:val="18"/>
-                          <w:szCs w:val="20"/>
-                        </w:rPr>
-                        <w:t>=</w:t>
-                      </w:r>
-                      <w:r>
-                        <w:rPr>
-                          <w:rFonts w:ascii="Arial" w:hAnsi="Arial" w:cs="Arial"/>
-                          <w:color w:val="000000" w:themeColor="text1"/>
-                          <w:sz w:val="18"/>
-                          <w:szCs w:val="20"/>
-                        </w:rPr>
-                        <w:t xml:space="preserve"> )</w:t>
-                      </w:r>
-                      <w:proofErr w:type="gramEnd"/>
+                        <w:t>n =</w:t>
+                      </w:r>
+                      <w:r>
+                        <w:rPr>
+                          <w:rFonts w:ascii="Arial" w:hAnsi="Arial" w:cs="Arial"/>
+                          <w:color w:val="000000" w:themeColor="text1"/>
+                          <w:sz w:val="18"/>
+                          <w:szCs w:val="20"/>
+                        </w:rPr>
+                        <w:t xml:space="preserve"> 0</w:t>
+                      </w:r>
+                      <w:r>
+                        <w:rPr>
+                          <w:rFonts w:ascii="Arial" w:hAnsi="Arial" w:cs="Arial"/>
+                          <w:color w:val="000000" w:themeColor="text1"/>
+                          <w:sz w:val="18"/>
+                          <w:szCs w:val="20"/>
+                        </w:rPr>
+                        <w:t>)</w:t>
+                      </w:r>
                     </w:p>
                   </w:txbxContent>
                 </v:textbox>
@@ -5479,28 +5427,35 @@
                                 <w:sz w:val="18"/>
                                 <w:szCs w:val="20"/>
                               </w:rPr>
-                              <w:t xml:space="preserve">n </w:t>
-                            </w:r>
-                            <w:proofErr w:type="gramStart"/>
-                            <w:r>
-                              <w:rPr>
-                                <w:rFonts w:ascii="Arial" w:hAnsi="Arial" w:cs="Arial"/>
-                                <w:color w:val="000000" w:themeColor="text1"/>
-                                <w:sz w:val="18"/>
-                                <w:szCs w:val="20"/>
-                              </w:rPr>
-                              <w:t>=</w:t>
-                            </w:r>
-                            <w:r>
-                              <w:rPr>
-                                <w:rFonts w:ascii="Arial" w:hAnsi="Arial" w:cs="Arial"/>
-                                <w:color w:val="000000" w:themeColor="text1"/>
-                                <w:sz w:val="18"/>
-                                <w:szCs w:val="20"/>
-                              </w:rPr>
-                              <w:t xml:space="preserve"> )</w:t>
-                            </w:r>
-                            <w:proofErr w:type="gramEnd"/>
+                              <w:t>n =</w:t>
+                            </w:r>
+                            <w:r>
+                              <w:rPr>
+                                <w:rFonts w:ascii="Arial" w:hAnsi="Arial" w:cs="Arial"/>
+                                <w:color w:val="000000" w:themeColor="text1"/>
+                                <w:sz w:val="18"/>
+                                <w:szCs w:val="20"/>
+                              </w:rPr>
+                              <w:t xml:space="preserve"> </w:t>
+                            </w:r>
+                            <w:r>
+                              <w:rPr>
+                                <w:rFonts w:ascii="Arial" w:hAnsi="Arial" w:cs="Arial"/>
+                                <w:color w:val="000000" w:themeColor="text1"/>
+                                <w:sz w:val="18"/>
+                                <w:szCs w:val="20"/>
+                              </w:rPr>
+                              <w:t>0</w:t>
+                            </w:r>
+                            <w:r>
+                              <w:rPr>
+                                <w:rFonts w:ascii="Arial" w:hAnsi="Arial" w:cs="Arial"/>
+                                <w:color w:val="000000" w:themeColor="text1"/>
+                                <w:sz w:val="18"/>
+                                <w:szCs w:val="20"/>
+                              </w:rPr>
+                              <w:t>)</w:t>
+                            </w:r>
                           </w:p>
                         </w:txbxContent>
                       </wps:txbx>
@@ -5618,28 +5573,35 @@
                           <w:sz w:val="18"/>
                           <w:szCs w:val="20"/>
                         </w:rPr>
-                        <w:t xml:space="preserve">n </w:t>
-                      </w:r>
-                      <w:proofErr w:type="gramStart"/>
-                      <w:r>
-                        <w:rPr>
-                          <w:rFonts w:ascii="Arial" w:hAnsi="Arial" w:cs="Arial"/>
-                          <w:color w:val="000000" w:themeColor="text1"/>
-                          <w:sz w:val="18"/>
-                          <w:szCs w:val="20"/>
-                        </w:rPr>
-                        <w:t>=</w:t>
-                      </w:r>
-                      <w:r>
-                        <w:rPr>
-                          <w:rFonts w:ascii="Arial" w:hAnsi="Arial" w:cs="Arial"/>
-                          <w:color w:val="000000" w:themeColor="text1"/>
-                          <w:sz w:val="18"/>
-                          <w:szCs w:val="20"/>
-                        </w:rPr>
-                        <w:t xml:space="preserve"> )</w:t>
-                      </w:r>
-                      <w:proofErr w:type="gramEnd"/>
+                        <w:t>n =</w:t>
+                      </w:r>
+                      <w:r>
+                        <w:rPr>
+                          <w:rFonts w:ascii="Arial" w:hAnsi="Arial" w:cs="Arial"/>
+                          <w:color w:val="000000" w:themeColor="text1"/>
+                          <w:sz w:val="18"/>
+                          <w:szCs w:val="20"/>
+                        </w:rPr>
+                        <w:t xml:space="preserve"> </w:t>
+                      </w:r>
+                      <w:r>
+                        <w:rPr>
+                          <w:rFonts w:ascii="Arial" w:hAnsi="Arial" w:cs="Arial"/>
+                          <w:color w:val="000000" w:themeColor="text1"/>
+                          <w:sz w:val="18"/>
+                          <w:szCs w:val="20"/>
+                        </w:rPr>
+                        <w:t>0</w:t>
+                      </w:r>
+                      <w:r>
+                        <w:rPr>
+                          <w:rFonts w:ascii="Arial" w:hAnsi="Arial" w:cs="Arial"/>
+                          <w:color w:val="000000" w:themeColor="text1"/>
+                          <w:sz w:val="18"/>
+                          <w:szCs w:val="20"/>
+                        </w:rPr>
+                        <w:t>)</w:t>
+                      </w:r>
                     </w:p>
                   </w:txbxContent>
                 </v:textbox>
@@ -5796,28 +5758,26 @@
                                 <w:sz w:val="18"/>
                                 <w:szCs w:val="20"/>
                               </w:rPr>
-                              <w:t xml:space="preserve">n </w:t>
-                            </w:r>
-                            <w:proofErr w:type="gramStart"/>
-                            <w:r>
-                              <w:rPr>
-                                <w:rFonts w:ascii="Arial" w:hAnsi="Arial" w:cs="Arial"/>
-                                <w:color w:val="000000" w:themeColor="text1"/>
-                                <w:sz w:val="18"/>
-                                <w:szCs w:val="20"/>
-                              </w:rPr>
-                              <w:t>=</w:t>
-                            </w:r>
-                            <w:r>
-                              <w:rPr>
-                                <w:rFonts w:ascii="Arial" w:hAnsi="Arial" w:cs="Arial"/>
-                                <w:color w:val="000000" w:themeColor="text1"/>
-                                <w:sz w:val="18"/>
-                                <w:szCs w:val="20"/>
-                              </w:rPr>
-                              <w:t xml:space="preserve"> )</w:t>
-                            </w:r>
-                            <w:proofErr w:type="gramEnd"/>
+                              <w:t>n =</w:t>
+                            </w:r>
+                            <w:r>
+                              <w:rPr>
+                                <w:rFonts w:ascii="Arial" w:hAnsi="Arial" w:cs="Arial"/>
+                                <w:color w:val="000000" w:themeColor="text1"/>
+                                <w:sz w:val="18"/>
+                                <w:szCs w:val="20"/>
+                              </w:rPr>
+                              <w:t xml:space="preserve"> 0</w:t>
+                            </w:r>
+                            <w:r>
+                              <w:rPr>
+                                <w:rFonts w:ascii="Arial" w:hAnsi="Arial" w:cs="Arial"/>
+                                <w:color w:val="000000" w:themeColor="text1"/>
+                                <w:sz w:val="18"/>
+                                <w:szCs w:val="20"/>
+                              </w:rPr>
+                              <w:t>)</w:t>
+                            </w:r>
                           </w:p>
                         </w:txbxContent>
                       </wps:txbx>
@@ -5935,28 +5895,26 @@
                           <w:sz w:val="18"/>
                           <w:szCs w:val="20"/>
                         </w:rPr>
-                        <w:t xml:space="preserve">n </w:t>
-                      </w:r>
-                      <w:proofErr w:type="gramStart"/>
-                      <w:r>
-                        <w:rPr>
-                          <w:rFonts w:ascii="Arial" w:hAnsi="Arial" w:cs="Arial"/>
-                          <w:color w:val="000000" w:themeColor="text1"/>
-                          <w:sz w:val="18"/>
-                          <w:szCs w:val="20"/>
-                        </w:rPr>
-                        <w:t>=</w:t>
-                      </w:r>
-                      <w:r>
-                        <w:rPr>
-                          <w:rFonts w:ascii="Arial" w:hAnsi="Arial" w:cs="Arial"/>
-                          <w:color w:val="000000" w:themeColor="text1"/>
-                          <w:sz w:val="18"/>
-                          <w:szCs w:val="20"/>
-                        </w:rPr>
-                        <w:t xml:space="preserve"> )</w:t>
-                      </w:r>
-                      <w:proofErr w:type="gramEnd"/>
+                        <w:t>n =</w:t>
+                      </w:r>
+                      <w:r>
+                        <w:rPr>
+                          <w:rFonts w:ascii="Arial" w:hAnsi="Arial" w:cs="Arial"/>
+                          <w:color w:val="000000" w:themeColor="text1"/>
+                          <w:sz w:val="18"/>
+                          <w:szCs w:val="20"/>
+                        </w:rPr>
+                        <w:t xml:space="preserve"> 0</w:t>
+                      </w:r>
+                      <w:r>
+                        <w:rPr>
+                          <w:rFonts w:ascii="Arial" w:hAnsi="Arial" w:cs="Arial"/>
+                          <w:color w:val="000000" w:themeColor="text1"/>
+                          <w:sz w:val="18"/>
+                          <w:szCs w:val="20"/>
+                        </w:rPr>
+                        <w:t>)</w:t>
+                      </w:r>
                     </w:p>
                   </w:txbxContent>
                 </v:textbox>
@@ -6368,16 +6326,16 @@
         <mc:AlternateContent>
           <mc:Choice Requires="wps">
             <w:drawing>
-              <wp:anchor distT="0" distB="0" distL="114300" distR="114300" simplePos="0" relativeHeight="251676672" behindDoc="0" locked="0" layoutInCell="1" allowOverlap="1" wp14:anchorId="3CE5DB7F" wp14:editId="78D0BACE">
+              <wp:anchor distT="0" distB="0" distL="114300" distR="114300" simplePos="0" relativeHeight="251676672" behindDoc="0" locked="0" layoutInCell="1" allowOverlap="1" wp14:anchorId="3CE5DB7F" wp14:editId="74D26922">
                 <wp:simplePos x="0" y="0"/>
                 <wp:positionH relativeFrom="column">
-                  <wp:posOffset>8432800</wp:posOffset>
+                  <wp:posOffset>8429625</wp:posOffset>
                 </wp:positionH>
                 <wp:positionV relativeFrom="paragraph">
                   <wp:posOffset>29845</wp:posOffset>
                 </wp:positionV>
-                <wp:extent cx="1579880" cy="958850"/>
-                <wp:effectExtent l="0" t="0" r="20320" b="12700"/>
+                <wp:extent cx="1579880" cy="1066800"/>
+                <wp:effectExtent l="0" t="0" r="20320" b="19050"/>
                 <wp:wrapNone/>
                 <wp:docPr id="12" name="Rectangle 12"/>
                 <wp:cNvGraphicFramePr/>
@@ -6388,7 +6346,7 @@
                       <wps:spPr>
                         <a:xfrm>
                           <a:off x="0" y="0"/>
-                          <a:ext cx="1579880" cy="958850"/>
+                          <a:ext cx="1579880" cy="1066800"/>
                         </a:xfrm>
                         <a:prstGeom prst="rect">
                           <a:avLst/>
@@ -6510,42 +6468,57 @@
                                 <w:sz w:val="18"/>
                                 <w:szCs w:val="20"/>
                               </w:rPr>
-                              <w:t>Reason 1 (</w:t>
-                            </w:r>
-                            <w:r>
-                              <w:rPr>
-                                <w:rFonts w:ascii="Arial" w:hAnsi="Arial" w:cs="Arial"/>
-                                <w:color w:val="000000" w:themeColor="text1"/>
-                                <w:sz w:val="18"/>
-                                <w:szCs w:val="20"/>
-                              </w:rPr>
-                              <w:t xml:space="preserve">n </w:t>
-                            </w:r>
-                            <w:proofErr w:type="gramStart"/>
-                            <w:r>
-                              <w:rPr>
-                                <w:rFonts w:ascii="Arial" w:hAnsi="Arial" w:cs="Arial"/>
-                                <w:color w:val="000000" w:themeColor="text1"/>
-                                <w:sz w:val="18"/>
-                                <w:szCs w:val="20"/>
-                              </w:rPr>
-                              <w:t>=</w:t>
-                            </w:r>
-                            <w:r>
-                              <w:rPr>
-                                <w:rFonts w:ascii="Arial" w:hAnsi="Arial" w:cs="Arial"/>
-                                <w:color w:val="000000" w:themeColor="text1"/>
-                                <w:sz w:val="18"/>
-                                <w:szCs w:val="20"/>
-                              </w:rPr>
-                              <w:t xml:space="preserve"> )</w:t>
-                            </w:r>
-                            <w:proofErr w:type="gramEnd"/>
+                              <w:t xml:space="preserve">Not in line with inclusion criteria </w:t>
+                            </w:r>
+                            <w:r>
+                              <w:rPr>
+                                <w:rFonts w:ascii="Arial" w:hAnsi="Arial" w:cs="Arial"/>
+                                <w:color w:val="000000" w:themeColor="text1"/>
+                                <w:sz w:val="18"/>
+                                <w:szCs w:val="20"/>
+                              </w:rPr>
+                              <w:t>(</w:t>
+                            </w:r>
+                            <w:r>
+                              <w:rPr>
+                                <w:rFonts w:ascii="Arial" w:hAnsi="Arial" w:cs="Arial"/>
+                                <w:color w:val="000000" w:themeColor="text1"/>
+                                <w:sz w:val="18"/>
+                                <w:szCs w:val="20"/>
+                              </w:rPr>
+                              <w:t>n =</w:t>
+                            </w:r>
+                            <w:r>
+                              <w:rPr>
+                                <w:rFonts w:ascii="Arial" w:hAnsi="Arial" w:cs="Arial"/>
+                                <w:color w:val="000000" w:themeColor="text1"/>
+                                <w:sz w:val="18"/>
+                                <w:szCs w:val="20"/>
+                              </w:rPr>
+                              <w:t xml:space="preserve"> </w:t>
+                            </w:r>
+                            <w:r>
+                              <w:rPr>
+                                <w:rFonts w:ascii="Arial" w:hAnsi="Arial" w:cs="Arial"/>
+                                <w:color w:val="000000" w:themeColor="text1"/>
+                                <w:sz w:val="18"/>
+                                <w:szCs w:val="20"/>
+                              </w:rPr>
+                              <w:t>12</w:t>
+                            </w:r>
+                            <w:r>
+                              <w:rPr>
+                                <w:rFonts w:ascii="Arial" w:hAnsi="Arial" w:cs="Arial"/>
+                                <w:color w:val="000000" w:themeColor="text1"/>
+                                <w:sz w:val="18"/>
+                                <w:szCs w:val="20"/>
+                              </w:rPr>
+                              <w:t>)</w:t>
+                            </w:r>
                           </w:p>
                           <w:p>
                             <w:pPr>
                               <w:spacing w:after="0" w:line="240" w:lineRule="auto"/>
-                              <w:ind w:left="284"/>
                               <w:rPr>
                                 <w:rFonts w:ascii="Arial" w:hAnsi="Arial" w:cs="Arial"/>
                                 <w:color w:val="000000" w:themeColor="text1"/>
@@ -6553,115 +6526,6 @@
                                 <w:szCs w:val="20"/>
                               </w:rPr>
                             </w:pPr>
-                            <w:r>
-                              <w:rPr>
-                                <w:rFonts w:ascii="Arial" w:hAnsi="Arial" w:cs="Arial"/>
-                                <w:color w:val="000000" w:themeColor="text1"/>
-                                <w:sz w:val="18"/>
-                                <w:szCs w:val="20"/>
-                              </w:rPr>
-                              <w:t>Reason 2 (</w:t>
-                            </w:r>
-                            <w:r>
-                              <w:rPr>
-                                <w:rFonts w:ascii="Arial" w:hAnsi="Arial" w:cs="Arial"/>
-                                <w:color w:val="000000" w:themeColor="text1"/>
-                                <w:sz w:val="18"/>
-                                <w:szCs w:val="20"/>
-                              </w:rPr>
-                              <w:t xml:space="preserve">n </w:t>
-                            </w:r>
-                            <w:proofErr w:type="gramStart"/>
-                            <w:r>
-                              <w:rPr>
-                                <w:rFonts w:ascii="Arial" w:hAnsi="Arial" w:cs="Arial"/>
-                                <w:color w:val="000000" w:themeColor="text1"/>
-                                <w:sz w:val="18"/>
-                                <w:szCs w:val="20"/>
-                              </w:rPr>
-                              <w:t>=</w:t>
-                            </w:r>
-                            <w:r>
-                              <w:rPr>
-                                <w:rFonts w:ascii="Arial" w:hAnsi="Arial" w:cs="Arial"/>
-                                <w:color w:val="000000" w:themeColor="text1"/>
-                                <w:sz w:val="18"/>
-                                <w:szCs w:val="20"/>
-                              </w:rPr>
-                              <w:t xml:space="preserve"> )</w:t>
-                            </w:r>
-                            <w:proofErr w:type="gramEnd"/>
-                          </w:p>
-                          <w:p>
-                            <w:pPr>
-                              <w:spacing w:after="0" w:line="240" w:lineRule="auto"/>
-                              <w:ind w:left="284"/>
-                              <w:rPr>
-                                <w:rFonts w:ascii="Arial" w:hAnsi="Arial" w:cs="Arial"/>
-                                <w:color w:val="000000" w:themeColor="text1"/>
-                                <w:sz w:val="18"/>
-                                <w:szCs w:val="20"/>
-                              </w:rPr>
-                            </w:pPr>
-                            <w:r>
-                              <w:rPr>
-                                <w:rFonts w:ascii="Arial" w:hAnsi="Arial" w:cs="Arial"/>
-                                <w:color w:val="000000" w:themeColor="text1"/>
-                                <w:sz w:val="18"/>
-                                <w:szCs w:val="20"/>
-                              </w:rPr>
-                              <w:t>Reason 3 (</w:t>
-                            </w:r>
-                            <w:r>
-                              <w:rPr>
-                                <w:rFonts w:ascii="Arial" w:hAnsi="Arial" w:cs="Arial"/>
-                                <w:color w:val="000000" w:themeColor="text1"/>
-                                <w:sz w:val="18"/>
-                                <w:szCs w:val="20"/>
-                              </w:rPr>
-                              <w:t xml:space="preserve">n </w:t>
-                            </w:r>
-                            <w:proofErr w:type="gramStart"/>
-                            <w:r>
-                              <w:rPr>
-                                <w:rFonts w:ascii="Arial" w:hAnsi="Arial" w:cs="Arial"/>
-                                <w:color w:val="000000" w:themeColor="text1"/>
-                                <w:sz w:val="18"/>
-                                <w:szCs w:val="20"/>
-                              </w:rPr>
-                              <w:t>=</w:t>
-                            </w:r>
-                            <w:r>
-                              <w:rPr>
-                                <w:rFonts w:ascii="Arial" w:hAnsi="Arial" w:cs="Arial"/>
-                                <w:color w:val="000000" w:themeColor="text1"/>
-                                <w:sz w:val="18"/>
-                                <w:szCs w:val="20"/>
-                              </w:rPr>
-                              <w:t xml:space="preserve"> )</w:t>
-                            </w:r>
-                            <w:proofErr w:type="gramEnd"/>
-                          </w:p>
-                          <w:p>
-                            <w:pPr>
-                              <w:spacing w:after="0" w:line="240" w:lineRule="auto"/>
-                              <w:ind w:left="284"/>
-                              <w:rPr>
-                                <w:rFonts w:ascii="Arial" w:hAnsi="Arial" w:cs="Arial"/>
-                                <w:color w:val="000000" w:themeColor="text1"/>
-                                <w:sz w:val="18"/>
-                                <w:szCs w:val="20"/>
-                              </w:rPr>
-                            </w:pPr>
-                            <w:r>
-                              <w:rPr>
-                                <w:rFonts w:ascii="Arial" w:hAnsi="Arial" w:cs="Arial"/>
-                                <w:color w:val="000000" w:themeColor="text1"/>
-                                <w:sz w:val="18"/>
-                                <w:szCs w:val="20"/>
-                              </w:rPr>
-                              <w:t>etc.</w:t>
-                            </w:r>
                           </w:p>
                         </w:txbxContent>
                       </wps:txbx>
@@ -6685,7 +6549,7 @@
           </mc:Choice>
           <mc:Fallback>
             <w:pict>
-              <v:rect w14:anchorId="3CE5DB7F" id="Rectangle 12" o:spid="_x0000_s1043" style="position:absolute;margin-left:664pt;margin-top:2.35pt;width:124.4pt;height:75.5pt;z-index:251676672;visibility:visible;mso-wrap-style:square;mso-width-percent:0;mso-height-percent:0;mso-wrap-distance-left:9pt;mso-wrap-distance-top:0;mso-wrap-distance-right:9pt;mso-wrap-distance-bottom:0;mso-position-horizontal:absolute;mso-position-horizontal-relative:text;mso-position-vertical:absolute;mso-position-vertical-relative:text;mso-width-percent:0;mso-height-percent:0;mso-width-relative:margin;mso-height-relative:margin;v-text-anchor:middle" o:gfxdata="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" filled="f" strokecolor="black [3213]" strokeweight="1pt">
+              <v:rect w14:anchorId="3CE5DB7F" id="Rectangle 12" o:spid="_x0000_s1043" style="position:absolute;margin-left:663.75pt;margin-top:2.35pt;width:124.4pt;height:84pt;z-index:251676672;visibility:visible;mso-wrap-style:square;mso-width-percent:0;mso-height-percent:0;mso-wrap-distance-left:9pt;mso-wrap-distance-top:0;mso-wrap-distance-right:9pt;mso-wrap-distance-bottom:0;mso-position-horizontal:absolute;mso-position-horizontal-relative:text;mso-position-vertical:absolute;mso-position-vertical-relative:text;mso-width-percent:0;mso-height-percent:0;mso-width-relative:margin;mso-height-relative:margin;v-text-anchor:middle" o:gfxdata="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" filled="f" strokecolor="black [3213]" strokeweight="1pt">
                 <v:textbox>
                   <w:txbxContent>
                     <w:p>
@@ -6780,42 +6644,57 @@
                           <w:sz w:val="18"/>
                           <w:szCs w:val="20"/>
                         </w:rPr>
-                        <w:t>Reason 1 (</w:t>
-                      </w:r>
-                      <w:r>
-                        <w:rPr>
-                          <w:rFonts w:ascii="Arial" w:hAnsi="Arial" w:cs="Arial"/>
-                          <w:color w:val="000000" w:themeColor="text1"/>
-                          <w:sz w:val="18"/>
-                          <w:szCs w:val="20"/>
-                        </w:rPr>
-                        <w:t xml:space="preserve">n </w:t>
-                      </w:r>
-                      <w:proofErr w:type="gramStart"/>
-                      <w:r>
-                        <w:rPr>
-                          <w:rFonts w:ascii="Arial" w:hAnsi="Arial" w:cs="Arial"/>
-                          <w:color w:val="000000" w:themeColor="text1"/>
-                          <w:sz w:val="18"/>
-                          <w:szCs w:val="20"/>
-                        </w:rPr>
-                        <w:t>=</w:t>
-                      </w:r>
-                      <w:r>
-                        <w:rPr>
-                          <w:rFonts w:ascii="Arial" w:hAnsi="Arial" w:cs="Arial"/>
-                          <w:color w:val="000000" w:themeColor="text1"/>
-                          <w:sz w:val="18"/>
-                          <w:szCs w:val="20"/>
-                        </w:rPr>
-                        <w:t xml:space="preserve"> )</w:t>
-                      </w:r>
-                      <w:proofErr w:type="gramEnd"/>
+                        <w:t xml:space="preserve">Not in line with inclusion criteria </w:t>
+                      </w:r>
+                      <w:r>
+                        <w:rPr>
+                          <w:rFonts w:ascii="Arial" w:hAnsi="Arial" w:cs="Arial"/>
+                          <w:color w:val="000000" w:themeColor="text1"/>
+                          <w:sz w:val="18"/>
+                          <w:szCs w:val="20"/>
+                        </w:rPr>
+                        <w:t>(</w:t>
+                      </w:r>
+                      <w:r>
+                        <w:rPr>
+                          <w:rFonts w:ascii="Arial" w:hAnsi="Arial" w:cs="Arial"/>
+                          <w:color w:val="000000" w:themeColor="text1"/>
+                          <w:sz w:val="18"/>
+                          <w:szCs w:val="20"/>
+                        </w:rPr>
+                        <w:t>n =</w:t>
+                      </w:r>
+                      <w:r>
+                        <w:rPr>
+                          <w:rFonts w:ascii="Arial" w:hAnsi="Arial" w:cs="Arial"/>
+                          <w:color w:val="000000" w:themeColor="text1"/>
+                          <w:sz w:val="18"/>
+                          <w:szCs w:val="20"/>
+                        </w:rPr>
+                        <w:t xml:space="preserve"> </w:t>
+                      </w:r>
+                      <w:r>
+                        <w:rPr>
+                          <w:rFonts w:ascii="Arial" w:hAnsi="Arial" w:cs="Arial"/>
+                          <w:color w:val="000000" w:themeColor="text1"/>
+                          <w:sz w:val="18"/>
+                          <w:szCs w:val="20"/>
+                        </w:rPr>
+                        <w:t>12</w:t>
+                      </w:r>
+                      <w:r>
+                        <w:rPr>
+                          <w:rFonts w:ascii="Arial" w:hAnsi="Arial" w:cs="Arial"/>
+                          <w:color w:val="000000" w:themeColor="text1"/>
+                          <w:sz w:val="18"/>
+                          <w:szCs w:val="20"/>
+                        </w:rPr>
+                        <w:t>)</w:t>
+                      </w:r>
                     </w:p>
                     <w:p>
                       <w:pPr>
                         <w:spacing w:after="0" w:line="240" w:lineRule="auto"/>
-                        <w:ind w:left="284"/>
                         <w:rPr>
                           <w:rFonts w:ascii="Arial" w:hAnsi="Arial" w:cs="Arial"/>
                           <w:color w:val="000000" w:themeColor="text1"/>
@@ -6823,115 +6702,6 @@
                           <w:szCs w:val="20"/>
                         </w:rPr>
                       </w:pPr>
-                      <w:r>
-                        <w:rPr>
-                          <w:rFonts w:ascii="Arial" w:hAnsi="Arial" w:cs="Arial"/>
-                          <w:color w:val="000000" w:themeColor="text1"/>
-                          <w:sz w:val="18"/>
-                          <w:szCs w:val="20"/>
-                        </w:rPr>
-                        <w:t>Reason 2 (</w:t>
-                      </w:r>
-                      <w:r>
-                        <w:rPr>
-                          <w:rFonts w:ascii="Arial" w:hAnsi="Arial" w:cs="Arial"/>
-                          <w:color w:val="000000" w:themeColor="text1"/>
-                          <w:sz w:val="18"/>
-                          <w:szCs w:val="20"/>
-                        </w:rPr>
-                        <w:t xml:space="preserve">n </w:t>
-                      </w:r>
-                      <w:proofErr w:type="gramStart"/>
-                      <w:r>
-                        <w:rPr>
-                          <w:rFonts w:ascii="Arial" w:hAnsi="Arial" w:cs="Arial"/>
-                          <w:color w:val="000000" w:themeColor="text1"/>
-                          <w:sz w:val="18"/>
-                          <w:szCs w:val="20"/>
-                        </w:rPr>
-                        <w:t>=</w:t>
-                      </w:r>
-                      <w:r>
-                        <w:rPr>
-                          <w:rFonts w:ascii="Arial" w:hAnsi="Arial" w:cs="Arial"/>
-                          <w:color w:val="000000" w:themeColor="text1"/>
-                          <w:sz w:val="18"/>
-                          <w:szCs w:val="20"/>
-                        </w:rPr>
-                        <w:t xml:space="preserve"> )</w:t>
-                      </w:r>
-                      <w:proofErr w:type="gramEnd"/>
-                    </w:p>
-                    <w:p>
-                      <w:pPr>
-                        <w:spacing w:after="0" w:line="240" w:lineRule="auto"/>
-                        <w:ind w:left="284"/>
-                        <w:rPr>
-                          <w:rFonts w:ascii="Arial" w:hAnsi="Arial" w:cs="Arial"/>
-                          <w:color w:val="000000" w:themeColor="text1"/>
-                          <w:sz w:val="18"/>
-                          <w:szCs w:val="20"/>
-                        </w:rPr>
-                      </w:pPr>
-                      <w:r>
-                        <w:rPr>
-                          <w:rFonts w:ascii="Arial" w:hAnsi="Arial" w:cs="Arial"/>
-                          <w:color w:val="000000" w:themeColor="text1"/>
-                          <w:sz w:val="18"/>
-                          <w:szCs w:val="20"/>
-                        </w:rPr>
-                        <w:t>Reason 3 (</w:t>
-                      </w:r>
-                      <w:r>
-                        <w:rPr>
-                          <w:rFonts w:ascii="Arial" w:hAnsi="Arial" w:cs="Arial"/>
-                          <w:color w:val="000000" w:themeColor="text1"/>
-                          <w:sz w:val="18"/>
-                          <w:szCs w:val="20"/>
-                        </w:rPr>
-                        <w:t xml:space="preserve">n </w:t>
-                      </w:r>
-                      <w:proofErr w:type="gramStart"/>
-                      <w:r>
-                        <w:rPr>
-                          <w:rFonts w:ascii="Arial" w:hAnsi="Arial" w:cs="Arial"/>
-                          <w:color w:val="000000" w:themeColor="text1"/>
-                          <w:sz w:val="18"/>
-                          <w:szCs w:val="20"/>
-                        </w:rPr>
-                        <w:t>=</w:t>
-                      </w:r>
-                      <w:r>
-                        <w:rPr>
-                          <w:rFonts w:ascii="Arial" w:hAnsi="Arial" w:cs="Arial"/>
-                          <w:color w:val="000000" w:themeColor="text1"/>
-                          <w:sz w:val="18"/>
-                          <w:szCs w:val="20"/>
-                        </w:rPr>
-                        <w:t xml:space="preserve"> )</w:t>
-                      </w:r>
-                      <w:proofErr w:type="gramEnd"/>
-                    </w:p>
-                    <w:p>
-                      <w:pPr>
-                        <w:spacing w:after="0" w:line="240" w:lineRule="auto"/>
-                        <w:ind w:left="284"/>
-                        <w:rPr>
-                          <w:rFonts w:ascii="Arial" w:hAnsi="Arial" w:cs="Arial"/>
-                          <w:color w:val="000000" w:themeColor="text1"/>
-                          <w:sz w:val="18"/>
-                          <w:szCs w:val="20"/>
-                        </w:rPr>
-                      </w:pPr>
-                      <w:r>
-                        <w:rPr>
-                          <w:rFonts w:ascii="Arial" w:hAnsi="Arial" w:cs="Arial"/>
-                          <w:color w:val="000000" w:themeColor="text1"/>
-                          <w:sz w:val="18"/>
-                          <w:szCs w:val="20"/>
-                        </w:rPr>
-                        <w:t>etc.</w:t>
-                      </w:r>
                     </w:p>
                   </w:txbxContent>
                 </v:textbox>
@@ -7089,37 +6859,26 @@
                                 <w:sz w:val="18"/>
                                 <w:szCs w:val="20"/>
                               </w:rPr>
-                              <w:t>Reason 1 (</w:t>
-                            </w:r>
-                            <w:r>
-                              <w:rPr>
-                                <w:rFonts w:ascii="Arial" w:hAnsi="Arial" w:cs="Arial"/>
-                                <w:color w:val="000000" w:themeColor="text1"/>
-                                <w:sz w:val="18"/>
-                                <w:szCs w:val="20"/>
-                              </w:rPr>
-                              <w:t xml:space="preserve">n </w:t>
-                            </w:r>
-                            <w:proofErr w:type="gramStart"/>
-                            <w:r>
-                              <w:rPr>
-                                <w:rFonts w:ascii="Arial" w:hAnsi="Arial" w:cs="Arial"/>
-                                <w:color w:val="000000" w:themeColor="text1"/>
-                                <w:sz w:val="18"/>
-                                <w:szCs w:val="20"/>
-                              </w:rPr>
-                              <w:t>=</w:t>
-                            </w:r>
-                            <w:r>
-                              <w:rPr>
-                                <w:rFonts w:ascii="Arial" w:hAnsi="Arial" w:cs="Arial"/>
-                                <w:color w:val="000000" w:themeColor="text1"/>
-                                <w:sz w:val="18"/>
-                                <w:szCs w:val="20"/>
-                              </w:rPr>
-                              <w:t xml:space="preserve"> )</w:t>
-                            </w:r>
-                            <w:proofErr w:type="gramEnd"/>
+                              <w:t xml:space="preserve">Quality check first phase (n = </w:t>
+                            </w:r>
+                            <w:r>
+                              <w:rPr>
+                                <w:rFonts w:ascii="Arial" w:hAnsi="Arial" w:cs="Arial"/>
+                                <w:color w:val="000000" w:themeColor="text1"/>
+                                <w:sz w:val="18"/>
+                                <w:szCs w:val="20"/>
+                              </w:rPr>
+                              <w:t>10</w:t>
+                            </w:r>
+                            <w:r>
+                              <w:rPr>
+                                <w:rFonts w:ascii="Arial" w:hAnsi="Arial" w:cs="Arial"/>
+                                <w:color w:val="000000" w:themeColor="text1"/>
+                                <w:sz w:val="18"/>
+                                <w:szCs w:val="20"/>
+                              </w:rPr>
+                              <w:t>)</w:t>
+                            </w:r>
                           </w:p>
                           <w:p>
                             <w:pPr>
@@ -7139,37 +6898,26 @@
                                 <w:sz w:val="18"/>
                                 <w:szCs w:val="20"/>
                               </w:rPr>
-                              <w:t>Reason 2 (</w:t>
-                            </w:r>
-                            <w:r>
-                              <w:rPr>
-                                <w:rFonts w:ascii="Arial" w:hAnsi="Arial" w:cs="Arial"/>
-                                <w:color w:val="000000" w:themeColor="text1"/>
-                                <w:sz w:val="18"/>
-                                <w:szCs w:val="20"/>
-                              </w:rPr>
-                              <w:t xml:space="preserve">n </w:t>
-                            </w:r>
-                            <w:proofErr w:type="gramStart"/>
-                            <w:r>
-                              <w:rPr>
-                                <w:rFonts w:ascii="Arial" w:hAnsi="Arial" w:cs="Arial"/>
-                                <w:color w:val="000000" w:themeColor="text1"/>
-                                <w:sz w:val="18"/>
-                                <w:szCs w:val="20"/>
-                              </w:rPr>
-                              <w:t>=</w:t>
-                            </w:r>
-                            <w:r>
-                              <w:rPr>
-                                <w:rFonts w:ascii="Arial" w:hAnsi="Arial" w:cs="Arial"/>
-                                <w:color w:val="000000" w:themeColor="text1"/>
-                                <w:sz w:val="18"/>
-                                <w:szCs w:val="20"/>
-                              </w:rPr>
-                              <w:t xml:space="preserve"> )</w:t>
-                            </w:r>
-                            <w:proofErr w:type="gramEnd"/>
+                              <w:t xml:space="preserve">Quality check second phase (n = </w:t>
+                            </w:r>
+                            <w:r>
+                              <w:rPr>
+                                <w:rFonts w:ascii="Arial" w:hAnsi="Arial" w:cs="Arial"/>
+                                <w:color w:val="000000" w:themeColor="text1"/>
+                                <w:sz w:val="18"/>
+                                <w:szCs w:val="20"/>
+                              </w:rPr>
+                              <w:t>11</w:t>
+                            </w:r>
+                            <w:r>
+                              <w:rPr>
+                                <w:rFonts w:ascii="Arial" w:hAnsi="Arial" w:cs="Arial"/>
+                                <w:color w:val="000000" w:themeColor="text1"/>
+                                <w:sz w:val="18"/>
+                                <w:szCs w:val="20"/>
+                              </w:rPr>
+                              <w:t>)</w:t>
+                            </w:r>
                           </w:p>
                           <w:p>
                             <w:pPr>
@@ -7182,65 +6930,6 @@
                                 <w:szCs w:val="20"/>
                               </w:rPr>
                             </w:pPr>
-                            <w:r>
-                              <w:rPr>
-                                <w:rFonts w:ascii="Arial" w:hAnsi="Arial" w:cs="Arial"/>
-                                <w:color w:val="000000" w:themeColor="text1"/>
-                                <w:sz w:val="18"/>
-                                <w:szCs w:val="20"/>
-                              </w:rPr>
-                              <w:t>Reason 3 (</w:t>
-                            </w:r>
-                            <w:r>
-                              <w:rPr>
-                                <w:rFonts w:ascii="Arial" w:hAnsi="Arial" w:cs="Arial"/>
-                                <w:color w:val="000000" w:themeColor="text1"/>
-                                <w:sz w:val="18"/>
-                                <w:szCs w:val="20"/>
-                              </w:rPr>
-                              <w:t xml:space="preserve">n </w:t>
-                            </w:r>
-                            <w:proofErr w:type="gramStart"/>
-                            <w:r>
-                              <w:rPr>
-                                <w:rFonts w:ascii="Arial" w:hAnsi="Arial" w:cs="Arial"/>
-                                <w:color w:val="000000" w:themeColor="text1"/>
-                                <w:sz w:val="18"/>
-                                <w:szCs w:val="20"/>
-                              </w:rPr>
-                              <w:t>=</w:t>
-                            </w:r>
-                            <w:r>
-                              <w:rPr>
-                                <w:rFonts w:ascii="Arial" w:hAnsi="Arial" w:cs="Arial"/>
-                                <w:color w:val="000000" w:themeColor="text1"/>
-                                <w:sz w:val="18"/>
-                                <w:szCs w:val="20"/>
-                              </w:rPr>
-                              <w:t xml:space="preserve"> )</w:t>
-                            </w:r>
-                            <w:proofErr w:type="gramEnd"/>
-                          </w:p>
-                          <w:p>
-                            <w:pPr>
-                              <w:spacing w:after="0" w:line="240" w:lineRule="auto"/>
-                              <w:ind w:left="284"/>
-                              <w:rPr>
-                                <w:rFonts w:ascii="Arial" w:hAnsi="Arial" w:cs="Arial"/>
-                                <w:color w:val="000000" w:themeColor="text1"/>
-                                <w:sz w:val="18"/>
-                                <w:szCs w:val="20"/>
-                              </w:rPr>
-                            </w:pPr>
-                            <w:r>
-                              <w:rPr>
-                                <w:rFonts w:ascii="Arial" w:hAnsi="Arial" w:cs="Arial"/>
-                                <w:color w:val="000000" w:themeColor="text1"/>
-                                <w:sz w:val="18"/>
-                                <w:szCs w:val="20"/>
-                              </w:rPr>
-                              <w:t>etc.</w:t>
-                            </w:r>
                           </w:p>
                         </w:txbxContent>
                       </wps:txbx>
@@ -7359,37 +7048,26 @@
                           <w:sz w:val="18"/>
                           <w:szCs w:val="20"/>
                         </w:rPr>
-                        <w:t>Reason 1 (</w:t>
-                      </w:r>
-                      <w:r>
-                        <w:rPr>
-                          <w:rFonts w:ascii="Arial" w:hAnsi="Arial" w:cs="Arial"/>
-                          <w:color w:val="000000" w:themeColor="text1"/>
-                          <w:sz w:val="18"/>
-                          <w:szCs w:val="20"/>
-                        </w:rPr>
-                        <w:t xml:space="preserve">n </w:t>
-                      </w:r>
-                      <w:proofErr w:type="gramStart"/>
-                      <w:r>
-                        <w:rPr>
-                          <w:rFonts w:ascii="Arial" w:hAnsi="Arial" w:cs="Arial"/>
-                          <w:color w:val="000000" w:themeColor="text1"/>
-                          <w:sz w:val="18"/>
-                          <w:szCs w:val="20"/>
-                        </w:rPr>
-                        <w:t>=</w:t>
-                      </w:r>
-                      <w:r>
-                        <w:rPr>
-                          <w:rFonts w:ascii="Arial" w:hAnsi="Arial" w:cs="Arial"/>
-                          <w:color w:val="000000" w:themeColor="text1"/>
-                          <w:sz w:val="18"/>
-                          <w:szCs w:val="20"/>
-                        </w:rPr>
-                        <w:t xml:space="preserve"> )</w:t>
-                      </w:r>
-                      <w:proofErr w:type="gramEnd"/>
+                        <w:t xml:space="preserve">Quality check first phase (n = </w:t>
+                      </w:r>
+                      <w:r>
+                        <w:rPr>
+                          <w:rFonts w:ascii="Arial" w:hAnsi="Arial" w:cs="Arial"/>
+                          <w:color w:val="000000" w:themeColor="text1"/>
+                          <w:sz w:val="18"/>
+                          <w:szCs w:val="20"/>
+                        </w:rPr>
+                        <w:t>10</w:t>
+                      </w:r>
+                      <w:r>
+                        <w:rPr>
+                          <w:rFonts w:ascii="Arial" w:hAnsi="Arial" w:cs="Arial"/>
+                          <w:color w:val="000000" w:themeColor="text1"/>
+                          <w:sz w:val="18"/>
+                          <w:szCs w:val="20"/>
+                        </w:rPr>
+                        <w:t>)</w:t>
+                      </w:r>
                     </w:p>
                     <w:p>
                       <w:pPr>
@@ -7409,37 +7087,26 @@
                           <w:sz w:val="18"/>
                           <w:szCs w:val="20"/>
                         </w:rPr>
-                        <w:t>Reason 2 (</w:t>
-                      </w:r>
-                      <w:r>
-                        <w:rPr>
-                          <w:rFonts w:ascii="Arial" w:hAnsi="Arial" w:cs="Arial"/>
-                          <w:color w:val="000000" w:themeColor="text1"/>
-                          <w:sz w:val="18"/>
-                          <w:szCs w:val="20"/>
-                        </w:rPr>
-                        <w:t xml:space="preserve">n </w:t>
-                      </w:r>
-                      <w:proofErr w:type="gramStart"/>
-                      <w:r>
-                        <w:rPr>
-                          <w:rFonts w:ascii="Arial" w:hAnsi="Arial" w:cs="Arial"/>
-                          <w:color w:val="000000" w:themeColor="text1"/>
-                          <w:sz w:val="18"/>
-                          <w:szCs w:val="20"/>
-                        </w:rPr>
-                        <w:t>=</w:t>
-                      </w:r>
-                      <w:r>
-                        <w:rPr>
-                          <w:rFonts w:ascii="Arial" w:hAnsi="Arial" w:cs="Arial"/>
-                          <w:color w:val="000000" w:themeColor="text1"/>
-                          <w:sz w:val="18"/>
-                          <w:szCs w:val="20"/>
-                        </w:rPr>
-                        <w:t xml:space="preserve"> )</w:t>
-                      </w:r>
-                      <w:proofErr w:type="gramEnd"/>
+                        <w:t xml:space="preserve">Quality check second phase (n = </w:t>
+                      </w:r>
+                      <w:r>
+                        <w:rPr>
+                          <w:rFonts w:ascii="Arial" w:hAnsi="Arial" w:cs="Arial"/>
+                          <w:color w:val="000000" w:themeColor="text1"/>
+                          <w:sz w:val="18"/>
+                          <w:szCs w:val="20"/>
+                        </w:rPr>
+                        <w:t>11</w:t>
+                      </w:r>
+                      <w:r>
+                        <w:rPr>
+                          <w:rFonts w:ascii="Arial" w:hAnsi="Arial" w:cs="Arial"/>
+                          <w:color w:val="000000" w:themeColor="text1"/>
+                          <w:sz w:val="18"/>
+                          <w:szCs w:val="20"/>
+                        </w:rPr>
+                        <w:t>)</w:t>
+                      </w:r>
                     </w:p>
                     <w:p>
                       <w:pPr>
@@ -7452,65 +7119,6 @@
                           <w:szCs w:val="20"/>
                         </w:rPr>
                       </w:pPr>
-                      <w:r>
-                        <w:rPr>
-                          <w:rFonts w:ascii="Arial" w:hAnsi="Arial" w:cs="Arial"/>
-                          <w:color w:val="000000" w:themeColor="text1"/>
-                          <w:sz w:val="18"/>
-                          <w:szCs w:val="20"/>
-                        </w:rPr>
-                        <w:t>Reason 3 (</w:t>
-                      </w:r>
-                      <w:r>
-                        <w:rPr>
-                          <w:rFonts w:ascii="Arial" w:hAnsi="Arial" w:cs="Arial"/>
-                          <w:color w:val="000000" w:themeColor="text1"/>
-                          <w:sz w:val="18"/>
-                          <w:szCs w:val="20"/>
-                        </w:rPr>
-                        <w:t xml:space="preserve">n </w:t>
-                      </w:r>
-                      <w:proofErr w:type="gramStart"/>
-                      <w:r>
-                        <w:rPr>
-                          <w:rFonts w:ascii="Arial" w:hAnsi="Arial" w:cs="Arial"/>
-                          <w:color w:val="000000" w:themeColor="text1"/>
-                          <w:sz w:val="18"/>
-                          <w:szCs w:val="20"/>
-                        </w:rPr>
-                        <w:t>=</w:t>
-                      </w:r>
-                      <w:r>
-                        <w:rPr>
-                          <w:rFonts w:ascii="Arial" w:hAnsi="Arial" w:cs="Arial"/>
-                          <w:color w:val="000000" w:themeColor="text1"/>
-                          <w:sz w:val="18"/>
-                          <w:szCs w:val="20"/>
-                        </w:rPr>
-                        <w:t xml:space="preserve"> )</w:t>
-                      </w:r>
-                      <w:proofErr w:type="gramEnd"/>
-                    </w:p>
-                    <w:p>
-                      <w:pPr>
-                        <w:spacing w:after="0" w:line="240" w:lineRule="auto"/>
-                        <w:ind w:left="284"/>
-                        <w:rPr>
-                          <w:rFonts w:ascii="Arial" w:hAnsi="Arial" w:cs="Arial"/>
-                          <w:color w:val="000000" w:themeColor="text1"/>
-                          <w:sz w:val="18"/>
-                          <w:szCs w:val="20"/>
-                        </w:rPr>
-                      </w:pPr>
-                      <w:r>
-                        <w:rPr>
-                          <w:rFonts w:ascii="Arial" w:hAnsi="Arial" w:cs="Arial"/>
-                          <w:color w:val="000000" w:themeColor="text1"/>
-                          <w:sz w:val="18"/>
-                          <w:szCs w:val="20"/>
-                        </w:rPr>
-                        <w:t>etc.</w:t>
-                      </w:r>
                     </w:p>
                   </w:txbxContent>
                 </v:textbox>
@@ -7667,28 +7275,26 @@
                                 <w:sz w:val="18"/>
                                 <w:szCs w:val="20"/>
                               </w:rPr>
-                              <w:t xml:space="preserve">n </w:t>
-                            </w:r>
-                            <w:proofErr w:type="gramStart"/>
-                            <w:r>
-                              <w:rPr>
-                                <w:rFonts w:ascii="Arial" w:hAnsi="Arial" w:cs="Arial"/>
-                                <w:color w:val="000000" w:themeColor="text1"/>
-                                <w:sz w:val="18"/>
-                                <w:szCs w:val="20"/>
-                              </w:rPr>
-                              <w:t>=</w:t>
-                            </w:r>
-                            <w:r>
-                              <w:rPr>
-                                <w:rFonts w:ascii="Arial" w:hAnsi="Arial" w:cs="Arial"/>
-                                <w:color w:val="000000" w:themeColor="text1"/>
-                                <w:sz w:val="18"/>
-                                <w:szCs w:val="20"/>
-                              </w:rPr>
-                              <w:t xml:space="preserve"> )</w:t>
-                            </w:r>
-                            <w:proofErr w:type="gramEnd"/>
+                              <w:t>n =</w:t>
+                            </w:r>
+                            <w:r>
+                              <w:rPr>
+                                <w:rFonts w:ascii="Arial" w:hAnsi="Arial" w:cs="Arial"/>
+                                <w:color w:val="000000" w:themeColor="text1"/>
+                                <w:sz w:val="18"/>
+                                <w:szCs w:val="20"/>
+                              </w:rPr>
+                              <w:t xml:space="preserve"> 24</w:t>
+                            </w:r>
+                            <w:r>
+                              <w:rPr>
+                                <w:rFonts w:ascii="Arial" w:hAnsi="Arial" w:cs="Arial"/>
+                                <w:color w:val="000000" w:themeColor="text1"/>
+                                <w:sz w:val="18"/>
+                                <w:szCs w:val="20"/>
+                              </w:rPr>
+                              <w:t>)</w:t>
+                            </w:r>
                           </w:p>
                         </w:txbxContent>
                       </wps:txbx>
@@ -7806,28 +7412,26 @@
                           <w:sz w:val="18"/>
                           <w:szCs w:val="20"/>
                         </w:rPr>
-                        <w:t xml:space="preserve">n </w:t>
-                      </w:r>
-                      <w:proofErr w:type="gramStart"/>
-                      <w:r>
-                        <w:rPr>
-                          <w:rFonts w:ascii="Arial" w:hAnsi="Arial" w:cs="Arial"/>
-                          <w:color w:val="000000" w:themeColor="text1"/>
-                          <w:sz w:val="18"/>
-                          <w:szCs w:val="20"/>
-                        </w:rPr>
-                        <w:t>=</w:t>
-                      </w:r>
-                      <w:r>
-                        <w:rPr>
-                          <w:rFonts w:ascii="Arial" w:hAnsi="Arial" w:cs="Arial"/>
-                          <w:color w:val="000000" w:themeColor="text1"/>
-                          <w:sz w:val="18"/>
-                          <w:szCs w:val="20"/>
-                        </w:rPr>
-                        <w:t xml:space="preserve"> )</w:t>
-                      </w:r>
-                      <w:proofErr w:type="gramEnd"/>
+                        <w:t>n =</w:t>
+                      </w:r>
+                      <w:r>
+                        <w:rPr>
+                          <w:rFonts w:ascii="Arial" w:hAnsi="Arial" w:cs="Arial"/>
+                          <w:color w:val="000000" w:themeColor="text1"/>
+                          <w:sz w:val="18"/>
+                          <w:szCs w:val="20"/>
+                        </w:rPr>
+                        <w:t xml:space="preserve"> 24</w:t>
+                      </w:r>
+                      <w:r>
+                        <w:rPr>
+                          <w:rFonts w:ascii="Arial" w:hAnsi="Arial" w:cs="Arial"/>
+                          <w:color w:val="000000" w:themeColor="text1"/>
+                          <w:sz w:val="18"/>
+                          <w:szCs w:val="20"/>
+                        </w:rPr>
+                        <w:t>)</w:t>
+                      </w:r>
                     </w:p>
                   </w:txbxContent>
                 </v:textbox>
@@ -8144,28 +7748,35 @@
                                 <w:sz w:val="18"/>
                                 <w:szCs w:val="20"/>
                               </w:rPr>
-                              <w:t xml:space="preserve">n </w:t>
-                            </w:r>
-                            <w:proofErr w:type="gramStart"/>
-                            <w:r>
-                              <w:rPr>
-                                <w:rFonts w:ascii="Arial" w:hAnsi="Arial" w:cs="Arial"/>
-                                <w:color w:val="000000" w:themeColor="text1"/>
-                                <w:sz w:val="18"/>
-                                <w:szCs w:val="20"/>
-                              </w:rPr>
-                              <w:t>=</w:t>
-                            </w:r>
-                            <w:r>
-                              <w:rPr>
-                                <w:rFonts w:ascii="Arial" w:hAnsi="Arial" w:cs="Arial"/>
-                                <w:color w:val="000000" w:themeColor="text1"/>
-                                <w:sz w:val="18"/>
-                                <w:szCs w:val="20"/>
-                              </w:rPr>
-                              <w:t xml:space="preserve"> )</w:t>
-                            </w:r>
-                            <w:proofErr w:type="gramEnd"/>
+                              <w:t>n =</w:t>
+                            </w:r>
+                            <w:r>
+                              <w:rPr>
+                                <w:rFonts w:ascii="Arial" w:hAnsi="Arial" w:cs="Arial"/>
+                                <w:color w:val="000000" w:themeColor="text1"/>
+                                <w:sz w:val="18"/>
+                                <w:szCs w:val="20"/>
+                              </w:rPr>
+                              <w:t xml:space="preserve"> </w:t>
+                            </w:r>
+                            <w:r>
+                              <w:rPr>
+                                <w:rFonts w:ascii="Arial" w:hAnsi="Arial" w:cs="Arial"/>
+                                <w:color w:val="000000" w:themeColor="text1"/>
+                                <w:sz w:val="18"/>
+                                <w:szCs w:val="20"/>
+                              </w:rPr>
+                              <w:t>67</w:t>
+                            </w:r>
+                            <w:r>
+                              <w:rPr>
+                                <w:rFonts w:ascii="Arial" w:hAnsi="Arial" w:cs="Arial"/>
+                                <w:color w:val="000000" w:themeColor="text1"/>
+                                <w:sz w:val="18"/>
+                                <w:szCs w:val="20"/>
+                              </w:rPr>
+                              <w:t>)</w:t>
+                            </w:r>
                           </w:p>
                           <w:p>
                             <w:pPr>
@@ -8231,28 +7842,35 @@
                                 <w:sz w:val="18"/>
                                 <w:szCs w:val="20"/>
                               </w:rPr>
-                              <w:t xml:space="preserve">n </w:t>
-                            </w:r>
-                            <w:proofErr w:type="gramStart"/>
-                            <w:r>
-                              <w:rPr>
-                                <w:rFonts w:ascii="Arial" w:hAnsi="Arial" w:cs="Arial"/>
-                                <w:color w:val="000000" w:themeColor="text1"/>
-                                <w:sz w:val="18"/>
-                                <w:szCs w:val="20"/>
-                              </w:rPr>
-                              <w:t>=</w:t>
-                            </w:r>
-                            <w:r>
-                              <w:rPr>
-                                <w:rFonts w:ascii="Arial" w:hAnsi="Arial" w:cs="Arial"/>
-                                <w:color w:val="000000" w:themeColor="text1"/>
-                                <w:sz w:val="18"/>
-                                <w:szCs w:val="20"/>
-                              </w:rPr>
-                              <w:t xml:space="preserve"> )</w:t>
-                            </w:r>
-                            <w:proofErr w:type="gramEnd"/>
+                              <w:t>n =</w:t>
+                            </w:r>
+                            <w:r>
+                              <w:rPr>
+                                <w:rFonts w:ascii="Arial" w:hAnsi="Arial" w:cs="Arial"/>
+                                <w:color w:val="000000" w:themeColor="text1"/>
+                                <w:sz w:val="18"/>
+                                <w:szCs w:val="20"/>
+                              </w:rPr>
+                              <w:t xml:space="preserve"> </w:t>
+                            </w:r>
+                            <w:r>
+                              <w:rPr>
+                                <w:rFonts w:ascii="Arial" w:hAnsi="Arial" w:cs="Arial"/>
+                                <w:color w:val="000000" w:themeColor="text1"/>
+                                <w:sz w:val="18"/>
+                                <w:szCs w:val="20"/>
+                              </w:rPr>
+                              <w:t>12</w:t>
+                            </w:r>
+                            <w:r>
+                              <w:rPr>
+                                <w:rFonts w:ascii="Arial" w:hAnsi="Arial" w:cs="Arial"/>
+                                <w:color w:val="000000" w:themeColor="text1"/>
+                                <w:sz w:val="18"/>
+                                <w:szCs w:val="20"/>
+                              </w:rPr>
+                              <w:t>)</w:t>
+                            </w:r>
                           </w:p>
                         </w:txbxContent>
                       </wps:txbx>
@@ -8334,28 +7952,35 @@
                           <w:sz w:val="18"/>
                           <w:szCs w:val="20"/>
                         </w:rPr>
-                        <w:t xml:space="preserve">n </w:t>
-                      </w:r>
-                      <w:proofErr w:type="gramStart"/>
-                      <w:r>
-                        <w:rPr>
-                          <w:rFonts w:ascii="Arial" w:hAnsi="Arial" w:cs="Arial"/>
-                          <w:color w:val="000000" w:themeColor="text1"/>
-                          <w:sz w:val="18"/>
-                          <w:szCs w:val="20"/>
-                        </w:rPr>
-                        <w:t>=</w:t>
-                      </w:r>
-                      <w:r>
-                        <w:rPr>
-                          <w:rFonts w:ascii="Arial" w:hAnsi="Arial" w:cs="Arial"/>
-                          <w:color w:val="000000" w:themeColor="text1"/>
-                          <w:sz w:val="18"/>
-                          <w:szCs w:val="20"/>
-                        </w:rPr>
-                        <w:t xml:space="preserve"> )</w:t>
-                      </w:r>
-                      <w:proofErr w:type="gramEnd"/>
+                        <w:t>n =</w:t>
+                      </w:r>
+                      <w:r>
+                        <w:rPr>
+                          <w:rFonts w:ascii="Arial" w:hAnsi="Arial" w:cs="Arial"/>
+                          <w:color w:val="000000" w:themeColor="text1"/>
+                          <w:sz w:val="18"/>
+                          <w:szCs w:val="20"/>
+                        </w:rPr>
+                        <w:t xml:space="preserve"> </w:t>
+                      </w:r>
+                      <w:r>
+                        <w:rPr>
+                          <w:rFonts w:ascii="Arial" w:hAnsi="Arial" w:cs="Arial"/>
+                          <w:color w:val="000000" w:themeColor="text1"/>
+                          <w:sz w:val="18"/>
+                          <w:szCs w:val="20"/>
+                        </w:rPr>
+                        <w:t>67</w:t>
+                      </w:r>
+                      <w:r>
+                        <w:rPr>
+                          <w:rFonts w:ascii="Arial" w:hAnsi="Arial" w:cs="Arial"/>
+                          <w:color w:val="000000" w:themeColor="text1"/>
+                          <w:sz w:val="18"/>
+                          <w:szCs w:val="20"/>
+                        </w:rPr>
+                        <w:t>)</w:t>
+                      </w:r>
                     </w:p>
                     <w:p>
                       <w:pPr>
@@ -8421,28 +8046,35 @@
                           <w:sz w:val="18"/>
                           <w:szCs w:val="20"/>
                         </w:rPr>
-                        <w:t xml:space="preserve">n </w:t>
-                      </w:r>
-                      <w:proofErr w:type="gramStart"/>
-                      <w:r>
-                        <w:rPr>
-                          <w:rFonts w:ascii="Arial" w:hAnsi="Arial" w:cs="Arial"/>
-                          <w:color w:val="000000" w:themeColor="text1"/>
-                          <w:sz w:val="18"/>
-                          <w:szCs w:val="20"/>
-                        </w:rPr>
-                        <w:t>=</w:t>
-                      </w:r>
-                      <w:r>
-                        <w:rPr>
-                          <w:rFonts w:ascii="Arial" w:hAnsi="Arial" w:cs="Arial"/>
-                          <w:color w:val="000000" w:themeColor="text1"/>
-                          <w:sz w:val="18"/>
-                          <w:szCs w:val="20"/>
-                        </w:rPr>
-                        <w:t xml:space="preserve"> )</w:t>
-                      </w:r>
-                      <w:proofErr w:type="gramEnd"/>
+                        <w:t>n =</w:t>
+                      </w:r>
+                      <w:r>
+                        <w:rPr>
+                          <w:rFonts w:ascii="Arial" w:hAnsi="Arial" w:cs="Arial"/>
+                          <w:color w:val="000000" w:themeColor="text1"/>
+                          <w:sz w:val="18"/>
+                          <w:szCs w:val="20"/>
+                        </w:rPr>
+                        <w:t xml:space="preserve"> </w:t>
+                      </w:r>
+                      <w:r>
+                        <w:rPr>
+                          <w:rFonts w:ascii="Arial" w:hAnsi="Arial" w:cs="Arial"/>
+                          <w:color w:val="000000" w:themeColor="text1"/>
+                          <w:sz w:val="18"/>
+                          <w:szCs w:val="20"/>
+                        </w:rPr>
+                        <w:t>12</w:t>
+                      </w:r>
+                      <w:r>
+                        <w:rPr>
+                          <w:rFonts w:ascii="Arial" w:hAnsi="Arial" w:cs="Arial"/>
+                          <w:color w:val="000000" w:themeColor="text1"/>
+                          <w:sz w:val="18"/>
+                          <w:szCs w:val="20"/>
+                        </w:rPr>
+                        <w:t>)</w:t>
+                      </w:r>
                     </w:p>
                   </w:txbxContent>
                 </v:textbox>
@@ -8618,624 +8250,7 @@
         <mc:AlternateContent>
           <mc:Choice Requires="wps">
             <w:drawing>
-              <wp:anchor distT="0" distB="0" distL="114300" distR="114300" simplePos="0" relativeHeight="251735040" behindDoc="0" locked="0" layoutInCell="1" allowOverlap="1" wp14:anchorId="2C62F5AE" wp14:editId="2FABFAC6">
-                <wp:simplePos x="0" y="0"/>
-                <wp:positionH relativeFrom="column">
-                  <wp:posOffset>4813300</wp:posOffset>
-                </wp:positionH>
-                <wp:positionV relativeFrom="paragraph">
-                  <wp:posOffset>14605</wp:posOffset>
-                </wp:positionV>
-                <wp:extent cx="5161280" cy="1295400"/>
-                <wp:effectExtent l="0" t="0" r="0" b="0"/>
-                <wp:wrapNone/>
-                <wp:docPr id="25" name="Rectangle 25"/>
-                <wp:cNvGraphicFramePr/>
-                <a:graphic xmlns:a="http://schemas.openxmlformats.org/drawingml/2006/main">
-                  <a:graphicData uri="http://schemas.microsoft.com/office/word/2010/wordprocessingShape">
-                    <wps:wsp>
-                      <wps:cNvSpPr/>
-                      <wps:spPr>
-                        <a:xfrm>
-                          <a:off x="0" y="0"/>
-                          <a:ext cx="5161280" cy="1295400"/>
-                        </a:xfrm>
-                        <a:prstGeom prst="rect">
-                          <a:avLst/>
-                        </a:prstGeom>
-                        <a:noFill/>
-                        <a:ln>
-                          <a:noFill/>
-                        </a:ln>
-                      </wps:spPr>
-                      <wps:style>
-                        <a:lnRef idx="2">
-                          <a:schemeClr val="accent1">
-                            <a:shade val="50000"/>
-                          </a:schemeClr>
-                        </a:lnRef>
-                        <a:fillRef idx="1">
-                          <a:schemeClr val="accent1"/>
-                        </a:fillRef>
-                        <a:effectRef idx="0">
-                          <a:schemeClr val="accent1"/>
-                        </a:effectRef>
-                        <a:fontRef idx="minor">
-                          <a:schemeClr val="lt1"/>
-                        </a:fontRef>
-                      </wps:style>
-                      <wps:txbx>
-                        <w:txbxContent>
-                          <w:p>
-                            <w:pPr>
-                              <w:spacing w:after="0" w:line="240" w:lineRule="auto"/>
-                              <w:rPr>
-                                <w:rFonts w:ascii="Arial" w:hAnsi="Arial" w:cs="Arial"/>
-                                <w:color w:val="000000" w:themeColor="text1"/>
-                                <w:sz w:val="18"/>
-                                <w:szCs w:val="20"/>
-                              </w:rPr>
-                            </w:pPr>
-                            <w:r>
-                              <w:rPr>
-                                <w:rFonts w:ascii="Arial" w:hAnsi="Arial" w:cs="Arial"/>
-                                <w:color w:val="000000" w:themeColor="text1"/>
-                                <w:sz w:val="18"/>
-                                <w:szCs w:val="20"/>
-                              </w:rPr>
-                              <w:t>*Consider, if feasible to do so, reporting the number of records identified from each database or register searched (rather than the total number across all databases/registers).</w:t>
-                            </w:r>
-                          </w:p>
-                          <w:p>
-                            <w:pPr>
-                              <w:spacing w:after="0" w:line="240" w:lineRule="auto"/>
-                              <w:rPr>
-                                <w:rFonts w:ascii="Arial" w:hAnsi="Arial" w:cs="Arial"/>
-                                <w:color w:val="000000" w:themeColor="text1"/>
-                                <w:sz w:val="18"/>
-                                <w:szCs w:val="20"/>
-                              </w:rPr>
-                            </w:pPr>
-                            <w:r>
-                              <w:rPr>
-                                <w:rFonts w:ascii="Arial" w:hAnsi="Arial" w:cs="Arial"/>
-                                <w:color w:val="000000" w:themeColor="text1"/>
-                                <w:sz w:val="18"/>
-                                <w:szCs w:val="20"/>
-                              </w:rPr>
-                              <w:t>**If automation tools were used, indicate how many records were excluded by a human and how many were excluded by automation tools.</w:t>
-                            </w:r>
-                          </w:p>
-                          <w:p>
-                            <w:pPr>
-                              <w:spacing w:after="0" w:line="240" w:lineRule="auto"/>
-                              <w:rPr>
-                                <w:rFonts w:ascii="Arial" w:hAnsi="Arial" w:cs="Arial"/>
-                                <w:color w:val="000000" w:themeColor="text1"/>
-                                <w:sz w:val="18"/>
-                                <w:szCs w:val="20"/>
-                              </w:rPr>
-                            </w:pPr>
-                          </w:p>
-                          <w:p>
-                            <w:pPr>
-                              <w:pStyle w:val="CM1"/>
-                              <w:spacing w:after="130"/>
-                              <w:rPr>
-                                <w:rFonts w:ascii="Arial" w:hAnsi="Arial" w:cs="Arial"/>
-                                <w:sz w:val="18"/>
-                                <w:szCs w:val="18"/>
-                              </w:rPr>
-                            </w:pPr>
-                            <w:r>
-                              <w:rPr>
-                                <w:rFonts w:ascii="Arial" w:hAnsi="Arial" w:cs="Arial"/>
-                                <w:color w:val="000000" w:themeColor="text1"/>
-                                <w:sz w:val="18"/>
-                                <w:szCs w:val="20"/>
-                              </w:rPr>
-                              <w:t xml:space="preserve">From:  Page MJ, McKenzie JE, </w:t>
-                            </w:r>
-                            <w:proofErr w:type="spellStart"/>
-                            <w:r>
-                              <w:rPr>
-                                <w:rFonts w:ascii="Arial" w:hAnsi="Arial" w:cs="Arial"/>
-                                <w:color w:val="000000" w:themeColor="text1"/>
-                                <w:sz w:val="18"/>
-                                <w:szCs w:val="20"/>
-                              </w:rPr>
-                              <w:t>Bossuyt</w:t>
-                            </w:r>
-                            <w:proofErr w:type="spellEnd"/>
-                            <w:r>
-                              <w:rPr>
-                                <w:rFonts w:ascii="Arial" w:hAnsi="Arial" w:cs="Arial"/>
-                                <w:color w:val="000000" w:themeColor="text1"/>
-                                <w:sz w:val="18"/>
-                                <w:szCs w:val="20"/>
-                              </w:rPr>
-                              <w:t xml:space="preserve"> PM, </w:t>
-                            </w:r>
-                            <w:proofErr w:type="spellStart"/>
-                            <w:r>
-                              <w:rPr>
-                                <w:rFonts w:ascii="Arial" w:hAnsi="Arial" w:cs="Arial"/>
-                                <w:color w:val="000000" w:themeColor="text1"/>
-                                <w:sz w:val="18"/>
-                                <w:szCs w:val="20"/>
-                              </w:rPr>
-                              <w:t>Boutron</w:t>
-                            </w:r>
-                            <w:proofErr w:type="spellEnd"/>
-                            <w:r>
-                              <w:rPr>
-                                <w:rFonts w:ascii="Arial" w:hAnsi="Arial" w:cs="Arial"/>
-                                <w:color w:val="000000" w:themeColor="text1"/>
-                                <w:sz w:val="18"/>
-                                <w:szCs w:val="20"/>
-                              </w:rPr>
-                              <w:t xml:space="preserve"> I, Hoffmann TC, Mulrow CD, et al. The PRISMA 2020 statement: an updated guideline for reporting systematic reviews. BMJ 2021;</w:t>
-                            </w:r>
-                            <w:proofErr w:type="gramStart"/>
-                            <w:r>
-                              <w:rPr>
-                                <w:rFonts w:ascii="Arial" w:hAnsi="Arial" w:cs="Arial"/>
-                                <w:color w:val="000000" w:themeColor="text1"/>
-                                <w:sz w:val="18"/>
-                                <w:szCs w:val="20"/>
-                              </w:rPr>
-                              <w:t>372:n</w:t>
-                            </w:r>
-                            <w:proofErr w:type="gramEnd"/>
-                            <w:r>
-                              <w:rPr>
-                                <w:rFonts w:ascii="Arial" w:hAnsi="Arial" w:cs="Arial"/>
-                                <w:color w:val="000000" w:themeColor="text1"/>
-                                <w:sz w:val="18"/>
-                                <w:szCs w:val="20"/>
-                              </w:rPr>
-                              <w:t xml:space="preserve">71. </w:t>
-                            </w:r>
-                            <w:proofErr w:type="spellStart"/>
-                            <w:r>
-                              <w:rPr>
-                                <w:rFonts w:ascii="Arial" w:hAnsi="Arial" w:cs="Arial"/>
-                                <w:color w:val="000000" w:themeColor="text1"/>
-                                <w:sz w:val="18"/>
-                                <w:szCs w:val="20"/>
-                              </w:rPr>
-                              <w:t>doi</w:t>
-                            </w:r>
-                            <w:proofErr w:type="spellEnd"/>
-                            <w:r>
-                              <w:rPr>
-                                <w:rFonts w:ascii="Arial" w:hAnsi="Arial" w:cs="Arial"/>
-                                <w:color w:val="000000" w:themeColor="text1"/>
-                                <w:sz w:val="18"/>
-                                <w:szCs w:val="20"/>
-                              </w:rPr>
-                              <w:t>: 10.1136/</w:t>
-                            </w:r>
-                            <w:proofErr w:type="gramStart"/>
-                            <w:r>
-                              <w:rPr>
-                                <w:rFonts w:ascii="Arial" w:hAnsi="Arial" w:cs="Arial"/>
-                                <w:color w:val="000000" w:themeColor="text1"/>
-                                <w:sz w:val="18"/>
-                                <w:szCs w:val="20"/>
-                              </w:rPr>
-                              <w:t>bmj.n</w:t>
-                            </w:r>
-                            <w:proofErr w:type="gramEnd"/>
-                            <w:r>
-                              <w:rPr>
-                                <w:rFonts w:ascii="Arial" w:hAnsi="Arial" w:cs="Arial"/>
-                                <w:color w:val="000000" w:themeColor="text1"/>
-                                <w:sz w:val="18"/>
-                                <w:szCs w:val="20"/>
-                              </w:rPr>
-                              <w:t>71.</w:t>
-                            </w:r>
-                            <w:r>
-                              <w:rPr>
-                                <w:rFonts w:ascii="Arial" w:hAnsi="Arial" w:cs="Arial"/>
-                                <w:sz w:val="18"/>
-                                <w:szCs w:val="18"/>
-                              </w:rPr>
-                              <w:t xml:space="preserve"> </w:t>
-                            </w:r>
-                            <w:r>
-                              <w:rPr>
-                                <w:rFonts w:ascii="Arial" w:hAnsi="Arial" w:cs="Arial"/>
-                                <w:color w:val="333399"/>
-                                <w:sz w:val="18"/>
-                                <w:szCs w:val="18"/>
-                              </w:rPr>
-                              <w:t>For more information, visit:</w:t>
-                            </w:r>
-                            <w:r>
-                              <w:rPr>
-                                <w:rFonts w:ascii="Arial" w:hAnsi="Arial" w:cs="Arial"/>
-                                <w:color w:val="000000"/>
-                                <w:sz w:val="18"/>
-                                <w:szCs w:val="18"/>
-                                <w:lang w:val="da-DK"/>
-                              </w:rPr>
-                              <w:t xml:space="preserve"> </w:t>
-                            </w:r>
-                            <w:hyperlink r:id="rId6" w:history="1">
-                              <w:r>
-                                <w:rPr>
-                                  <w:rStyle w:val="Hyperlink"/>
-                                  <w:rFonts w:ascii="Arial" w:hAnsi="Arial" w:cs="Arial"/>
-                                  <w:sz w:val="18"/>
-                                  <w:szCs w:val="18"/>
-                                  <w:lang w:val="da-DK"/>
-                                </w:rPr>
-                                <w:t>http://www.prisma-statement.org/</w:t>
-                              </w:r>
-                            </w:hyperlink>
-                          </w:p>
-                          <w:p>
-                            <w:pPr>
-                              <w:spacing w:after="0" w:line="240" w:lineRule="auto"/>
-                              <w:jc w:val="both"/>
-                              <w:rPr>
-                                <w:rFonts w:ascii="Arial" w:hAnsi="Arial" w:cs="Arial"/>
-                                <w:sz w:val="18"/>
-                                <w:szCs w:val="18"/>
-                              </w:rPr>
-                            </w:pPr>
-                          </w:p>
-                          <w:p>
-                            <w:pPr>
-                              <w:spacing w:after="0" w:line="240" w:lineRule="auto"/>
-                              <w:rPr>
-                                <w:rFonts w:ascii="Arial" w:hAnsi="Arial" w:cs="Arial"/>
-                                <w:color w:val="000000" w:themeColor="text1"/>
-                                <w:sz w:val="18"/>
-                                <w:szCs w:val="20"/>
-                              </w:rPr>
-                            </w:pPr>
-                          </w:p>
-                          <w:p>
-                            <w:pPr>
-                              <w:spacing w:after="0" w:line="240" w:lineRule="auto"/>
-                              <w:rPr>
-                                <w:rFonts w:ascii="Arial" w:hAnsi="Arial" w:cs="Arial"/>
-                                <w:color w:val="000000" w:themeColor="text1"/>
-                                <w:sz w:val="18"/>
-                                <w:szCs w:val="20"/>
-                              </w:rPr>
-                            </w:pPr>
-                          </w:p>
-                          <w:p>
-                            <w:pPr>
-                              <w:spacing w:after="0" w:line="240" w:lineRule="auto"/>
-                              <w:rPr>
-                                <w:rFonts w:ascii="Arial" w:hAnsi="Arial" w:cs="Arial"/>
-                                <w:color w:val="000000" w:themeColor="text1"/>
-                                <w:sz w:val="18"/>
-                                <w:szCs w:val="20"/>
-                              </w:rPr>
-                            </w:pPr>
-                          </w:p>
-                          <w:p>
-                            <w:pPr>
-                              <w:spacing w:after="0" w:line="240" w:lineRule="auto"/>
-                              <w:rPr>
-                                <w:rFonts w:ascii="Arial" w:hAnsi="Arial" w:cs="Arial"/>
-                                <w:color w:val="000000" w:themeColor="text1"/>
-                                <w:sz w:val="18"/>
-                                <w:szCs w:val="20"/>
-                              </w:rPr>
-                            </w:pPr>
-                          </w:p>
-                        </w:txbxContent>
-                      </wps:txbx>
-                      <wps:bodyPr rot="0" spcFirstLastPara="0" vertOverflow="overflow" horzOverflow="overflow" vert="horz" wrap="square" lIns="91440" tIns="45720" rIns="91440" bIns="45720" numCol="1" spcCol="0" rtlCol="0" fromWordArt="0" anchor="ctr" anchorCtr="0" forceAA="0" compatLnSpc="1">
-                        <a:prstTxWarp prst="textNoShape">
-                          <a:avLst/>
-                        </a:prstTxWarp>
-                        <a:noAutofit/>
-                      </wps:bodyPr>
-                    </wps:wsp>
-                  </a:graphicData>
-                </a:graphic>
-                <wp14:sizeRelH relativeFrom="margin">
-                  <wp14:pctWidth>0</wp14:pctWidth>
-                </wp14:sizeRelH>
-                <wp14:sizeRelV relativeFrom="margin">
-                  <wp14:pctHeight>0</wp14:pctHeight>
-                </wp14:sizeRelV>
-              </wp:anchor>
-            </w:drawing>
-          </mc:Choice>
-          <mc:Fallback>
-            <w:pict>
-              <v:rect w14:anchorId="2C62F5AE" id="Rectangle 25" o:spid="_x0000_s1048" style="position:absolute;margin-left:379pt;margin-top:1.15pt;width:406.4pt;height:102pt;z-index:251735040;visibility:visible;mso-wrap-style:square;mso-width-percent:0;mso-height-percent:0;mso-wrap-distance-left:9pt;mso-wrap-distance-top:0;mso-wrap-distance-right:9pt;mso-wrap-distance-bottom:0;mso-position-horizontal:absolute;mso-position-horizontal-relative:text;mso-position-vertical:absolute;mso-position-vertical-relative:text;mso-width-percent:0;mso-height-percent:0;mso-width-relative:margin;mso-height-relative:margin;v-text-anchor:middle" o:gfxdata="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" filled="f" stroked="f" strokeweight="1pt">
-                <v:textbox>
-                  <w:txbxContent>
-                    <w:p>
-                      <w:pPr>
-                        <w:spacing w:after="0" w:line="240" w:lineRule="auto"/>
-                        <w:rPr>
-                          <w:rFonts w:ascii="Arial" w:hAnsi="Arial" w:cs="Arial"/>
-                          <w:color w:val="000000" w:themeColor="text1"/>
-                          <w:sz w:val="18"/>
-                          <w:szCs w:val="20"/>
-                        </w:rPr>
-                      </w:pPr>
-                      <w:r>
-                        <w:rPr>
-                          <w:rFonts w:ascii="Arial" w:hAnsi="Arial" w:cs="Arial"/>
-                          <w:color w:val="000000" w:themeColor="text1"/>
-                          <w:sz w:val="18"/>
-                          <w:szCs w:val="20"/>
-                        </w:rPr>
-                        <w:t>*Consider, if feasible to do so, reporting the number of records identified from each database or register searched (rather than the total number across all databases/registers).</w:t>
-                      </w:r>
-                    </w:p>
-                    <w:p>
-                      <w:pPr>
-                        <w:spacing w:after="0" w:line="240" w:lineRule="auto"/>
-                        <w:rPr>
-                          <w:rFonts w:ascii="Arial" w:hAnsi="Arial" w:cs="Arial"/>
-                          <w:color w:val="000000" w:themeColor="text1"/>
-                          <w:sz w:val="18"/>
-                          <w:szCs w:val="20"/>
-                        </w:rPr>
-                      </w:pPr>
-                      <w:r>
-                        <w:rPr>
-                          <w:rFonts w:ascii="Arial" w:hAnsi="Arial" w:cs="Arial"/>
-                          <w:color w:val="000000" w:themeColor="text1"/>
-                          <w:sz w:val="18"/>
-                          <w:szCs w:val="20"/>
-                        </w:rPr>
-                        <w:t>**If automation tools were used, indicate how many records were excluded by a human and how many were excluded by automation tools.</w:t>
-                      </w:r>
-                    </w:p>
-                    <w:p>
-                      <w:pPr>
-                        <w:spacing w:after="0" w:line="240" w:lineRule="auto"/>
-                        <w:rPr>
-                          <w:rFonts w:ascii="Arial" w:hAnsi="Arial" w:cs="Arial"/>
-                          <w:color w:val="000000" w:themeColor="text1"/>
-                          <w:sz w:val="18"/>
-                          <w:szCs w:val="20"/>
-                        </w:rPr>
-                      </w:pPr>
-                    </w:p>
-                    <w:p>
-                      <w:pPr>
-                        <w:pStyle w:val="CM1"/>
-                        <w:spacing w:after="130"/>
-                        <w:rPr>
-                          <w:rFonts w:ascii="Arial" w:hAnsi="Arial" w:cs="Arial"/>
-                          <w:sz w:val="18"/>
-                          <w:szCs w:val="18"/>
-                        </w:rPr>
-                      </w:pPr>
-                      <w:r>
-                        <w:rPr>
-                          <w:rFonts w:ascii="Arial" w:hAnsi="Arial" w:cs="Arial"/>
-                          <w:color w:val="000000" w:themeColor="text1"/>
-                          <w:sz w:val="18"/>
-                          <w:szCs w:val="20"/>
-                        </w:rPr>
-                        <w:t xml:space="preserve">From:  Page MJ, McKenzie JE, </w:t>
-                      </w:r>
-                      <w:proofErr w:type="spellStart"/>
-                      <w:r>
-                        <w:rPr>
-                          <w:rFonts w:ascii="Arial" w:hAnsi="Arial" w:cs="Arial"/>
-                          <w:color w:val="000000" w:themeColor="text1"/>
-                          <w:sz w:val="18"/>
-                          <w:szCs w:val="20"/>
-                        </w:rPr>
-                        <w:t>Bossuyt</w:t>
-                      </w:r>
-                      <w:proofErr w:type="spellEnd"/>
-                      <w:r>
-                        <w:rPr>
-                          <w:rFonts w:ascii="Arial" w:hAnsi="Arial" w:cs="Arial"/>
-                          <w:color w:val="000000" w:themeColor="text1"/>
-                          <w:sz w:val="18"/>
-                          <w:szCs w:val="20"/>
-                        </w:rPr>
-                        <w:t xml:space="preserve"> PM, </w:t>
-                      </w:r>
-                      <w:proofErr w:type="spellStart"/>
-                      <w:r>
-                        <w:rPr>
-                          <w:rFonts w:ascii="Arial" w:hAnsi="Arial" w:cs="Arial"/>
-                          <w:color w:val="000000" w:themeColor="text1"/>
-                          <w:sz w:val="18"/>
-                          <w:szCs w:val="20"/>
-                        </w:rPr>
-                        <w:t>Boutron</w:t>
-                      </w:r>
-                      <w:proofErr w:type="spellEnd"/>
-                      <w:r>
-                        <w:rPr>
-                          <w:rFonts w:ascii="Arial" w:hAnsi="Arial" w:cs="Arial"/>
-                          <w:color w:val="000000" w:themeColor="text1"/>
-                          <w:sz w:val="18"/>
-                          <w:szCs w:val="20"/>
-                        </w:rPr>
-                        <w:t xml:space="preserve"> I, Hoffmann TC, Mulrow CD, et al. The PRISMA 2020 statement: an updated guideline for reporting systematic reviews. BMJ 2021;</w:t>
-                      </w:r>
-                      <w:proofErr w:type="gramStart"/>
-                      <w:r>
-                        <w:rPr>
-                          <w:rFonts w:ascii="Arial" w:hAnsi="Arial" w:cs="Arial"/>
-                          <w:color w:val="000000" w:themeColor="text1"/>
-                          <w:sz w:val="18"/>
-                          <w:szCs w:val="20"/>
-                        </w:rPr>
-                        <w:t>372:n</w:t>
-                      </w:r>
-                      <w:proofErr w:type="gramEnd"/>
-                      <w:r>
-                        <w:rPr>
-                          <w:rFonts w:ascii="Arial" w:hAnsi="Arial" w:cs="Arial"/>
-                          <w:color w:val="000000" w:themeColor="text1"/>
-                          <w:sz w:val="18"/>
-                          <w:szCs w:val="20"/>
-                        </w:rPr>
-                        <w:t xml:space="preserve">71. </w:t>
-                      </w:r>
-                      <w:proofErr w:type="spellStart"/>
-                      <w:r>
-                        <w:rPr>
-                          <w:rFonts w:ascii="Arial" w:hAnsi="Arial" w:cs="Arial"/>
-                          <w:color w:val="000000" w:themeColor="text1"/>
-                          <w:sz w:val="18"/>
-                          <w:szCs w:val="20"/>
-                        </w:rPr>
-                        <w:t>doi</w:t>
-                      </w:r>
-                      <w:proofErr w:type="spellEnd"/>
-                      <w:r>
-                        <w:rPr>
-                          <w:rFonts w:ascii="Arial" w:hAnsi="Arial" w:cs="Arial"/>
-                          <w:color w:val="000000" w:themeColor="text1"/>
-                          <w:sz w:val="18"/>
-                          <w:szCs w:val="20"/>
-                        </w:rPr>
-                        <w:t>: 10.1136/</w:t>
-                      </w:r>
-                      <w:proofErr w:type="gramStart"/>
-                      <w:r>
-                        <w:rPr>
-                          <w:rFonts w:ascii="Arial" w:hAnsi="Arial" w:cs="Arial"/>
-                          <w:color w:val="000000" w:themeColor="text1"/>
-                          <w:sz w:val="18"/>
-                          <w:szCs w:val="20"/>
-                        </w:rPr>
-                        <w:t>bmj.n</w:t>
-                      </w:r>
-                      <w:proofErr w:type="gramEnd"/>
-                      <w:r>
-                        <w:rPr>
-                          <w:rFonts w:ascii="Arial" w:hAnsi="Arial" w:cs="Arial"/>
-                          <w:color w:val="000000" w:themeColor="text1"/>
-                          <w:sz w:val="18"/>
-                          <w:szCs w:val="20"/>
-                        </w:rPr>
-                        <w:t>71.</w:t>
-                      </w:r>
-                      <w:r>
-                        <w:rPr>
-                          <w:rFonts w:ascii="Arial" w:hAnsi="Arial" w:cs="Arial"/>
-                          <w:sz w:val="18"/>
-                          <w:szCs w:val="18"/>
-                        </w:rPr>
-                        <w:t xml:space="preserve"> </w:t>
-                      </w:r>
-                      <w:r>
-                        <w:rPr>
-                          <w:rFonts w:ascii="Arial" w:hAnsi="Arial" w:cs="Arial"/>
-                          <w:color w:val="333399"/>
-                          <w:sz w:val="18"/>
-                          <w:szCs w:val="18"/>
-                        </w:rPr>
-                        <w:t>For more information, visit:</w:t>
-                      </w:r>
-                      <w:r>
-                        <w:rPr>
-                          <w:rFonts w:ascii="Arial" w:hAnsi="Arial" w:cs="Arial"/>
-                          <w:color w:val="000000"/>
-                          <w:sz w:val="18"/>
-                          <w:szCs w:val="18"/>
-                          <w:lang w:val="da-DK"/>
-                        </w:rPr>
-                        <w:t xml:space="preserve"> </w:t>
-                      </w:r>
-                      <w:hyperlink r:id="rId7" w:history="1">
-                        <w:r>
-                          <w:rPr>
-                            <w:rStyle w:val="Hyperlink"/>
-                            <w:rFonts w:ascii="Arial" w:hAnsi="Arial" w:cs="Arial"/>
-                            <w:sz w:val="18"/>
-                            <w:szCs w:val="18"/>
-                            <w:lang w:val="da-DK"/>
-                          </w:rPr>
-                          <w:t>http://www.prisma-statement.org/</w:t>
-                        </w:r>
-                      </w:hyperlink>
-                    </w:p>
-                    <w:p>
-                      <w:pPr>
-                        <w:spacing w:after="0" w:line="240" w:lineRule="auto"/>
-                        <w:jc w:val="both"/>
-                        <w:rPr>
-                          <w:rFonts w:ascii="Arial" w:hAnsi="Arial" w:cs="Arial"/>
-                          <w:sz w:val="18"/>
-                          <w:szCs w:val="18"/>
-                        </w:rPr>
-                      </w:pPr>
-                    </w:p>
-                    <w:p>
-                      <w:pPr>
-                        <w:spacing w:after="0" w:line="240" w:lineRule="auto"/>
-                        <w:rPr>
-                          <w:rFonts w:ascii="Arial" w:hAnsi="Arial" w:cs="Arial"/>
-                          <w:color w:val="000000" w:themeColor="text1"/>
-                          <w:sz w:val="18"/>
-                          <w:szCs w:val="20"/>
-                        </w:rPr>
-                      </w:pPr>
-                    </w:p>
-                    <w:p>
-                      <w:pPr>
-                        <w:spacing w:after="0" w:line="240" w:lineRule="auto"/>
-                        <w:rPr>
-                          <w:rFonts w:ascii="Arial" w:hAnsi="Arial" w:cs="Arial"/>
-                          <w:color w:val="000000" w:themeColor="text1"/>
-                          <w:sz w:val="18"/>
-                          <w:szCs w:val="20"/>
-                        </w:rPr>
-                      </w:pPr>
-                    </w:p>
-                    <w:p>
-                      <w:pPr>
-                        <w:spacing w:after="0" w:line="240" w:lineRule="auto"/>
-                        <w:rPr>
-                          <w:rFonts w:ascii="Arial" w:hAnsi="Arial" w:cs="Arial"/>
-                          <w:color w:val="000000" w:themeColor="text1"/>
-                          <w:sz w:val="18"/>
-                          <w:szCs w:val="20"/>
-                        </w:rPr>
-                      </w:pPr>
-                    </w:p>
-                    <w:p>
-                      <w:pPr>
-                        <w:spacing w:after="0" w:line="240" w:lineRule="auto"/>
-                        <w:rPr>
-                          <w:rFonts w:ascii="Arial" w:hAnsi="Arial" w:cs="Arial"/>
-                          <w:color w:val="000000" w:themeColor="text1"/>
-                          <w:sz w:val="18"/>
-                          <w:szCs w:val="20"/>
-                        </w:rPr>
-                      </w:pPr>
-                    </w:p>
-                  </w:txbxContent>
-                </v:textbox>
-              </v:rect>
-            </w:pict>
-          </mc:Fallback>
-        </mc:AlternateContent>
-      </w:r>
-      <w:r>
-        <w:rPr>
-          <w:noProof/>
-        </w:rPr>
-        <mc:AlternateContent>
-          <mc:Choice Requires="wps">
-            <w:drawing>
-              <wp:anchor distT="0" distB="0" distL="114300" distR="114300" simplePos="0" relativeHeight="251717632" behindDoc="0" locked="0" layoutInCell="1" allowOverlap="1" wp14:anchorId="14AD0454" wp14:editId="0005D361">
+              <wp:anchor distT="0" distB="0" distL="114300" distR="114300" simplePos="0" relativeHeight="251717632" behindDoc="0" locked="0" layoutInCell="1" allowOverlap="1" wp14:anchorId="14AD0454" wp14:editId="4AA41EA1">
                 <wp:simplePos x="0" y="0"/>
                 <wp:positionH relativeFrom="column">
                   <wp:posOffset>2636215</wp:posOffset>
@@ -9290,7 +8305,11 @@
           </mc:Choice>
           <mc:Fallback>
             <w:pict>
-              <v:shape w14:anchorId="4CBDDF86" id="Straight Arrow Connector 19" o:spid="_x0000_s1026" type="#_x0000_t32" style="position:absolute;margin-left:207.6pt;margin-top:4.6pt;width:0;height:22.15pt;z-index:251717632;visibility:visible;mso-wrap-style:square;mso-wrap-distance-left:9pt;mso-wrap-distance-top:0;mso-wrap-distance-right:9pt;mso-wrap-distance-bottom:0;mso-position-horizontal:absolute;mso-position-horizontal-relative:text;mso-position-vertical:absolute;mso-position-vertical-relative:text" o:gfxdata="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" strokecolor="black [3213]" strokeweight=".5pt">
+              <v:shapetype w14:anchorId="2174AA73" id="_x0000_t32" coordsize="21600,21600" o:spt="32" o:oned="t" path="m,l21600,21600e" filled="f">
+                <v:path arrowok="t" fillok="f" o:connecttype="none"/>
+                <o:lock v:ext="edit" shapetype="t"/>
+              </v:shapetype>
+              <v:shape id="Straight Arrow Connector 19" o:spid="_x0000_s1026" type="#_x0000_t32" style="position:absolute;margin-left:207.6pt;margin-top:4.6pt;width:0;height:22.15pt;z-index:251717632;visibility:visible;mso-wrap-style:square;mso-wrap-distance-left:9pt;mso-wrap-distance-top:0;mso-wrap-distance-right:9pt;mso-wrap-distance-bottom:0;mso-position-horizontal:absolute;mso-position-horizontal-relative:text;mso-position-vertical:absolute;mso-position-vertical-relative:text" o:gfxdata="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" strokecolor="black [3213]" strokeweight=".5pt">
                 <v:stroke endarrow="block" joinstyle="miter"/>
               </v:shape>
             </w:pict>
@@ -9309,12 +8328,12 @@
       </w:pPr>
     </w:p>
     <w:sectPr>
-      <w:headerReference w:type="even" r:id="rId8"/>
-      <w:headerReference w:type="default" r:id="rId9"/>
-      <w:footerReference w:type="even" r:id="rId10"/>
-      <w:footerReference w:type="default" r:id="rId11"/>
-      <w:headerReference w:type="first" r:id="rId12"/>
-      <w:footerReference w:type="first" r:id="rId13"/>
+      <w:headerReference w:type="even" r:id="rId6"/>
+      <w:headerReference w:type="default" r:id="rId7"/>
+      <w:footerReference w:type="even" r:id="rId8"/>
+      <w:footerReference w:type="default" r:id="rId9"/>
+      <w:headerReference w:type="first" r:id="rId10"/>
+      <w:footerReference w:type="first" r:id="rId11"/>
       <w:pgSz w:w="16838" w:h="11906" w:orient="landscape"/>
       <w:pgMar w:top="720" w:right="720" w:bottom="720" w:left="720" w:header="708" w:footer="708" w:gutter="0"/>
       <w:cols w:space="708"/>

</xml_diff>